<commit_message>
finished project and -operator documentation. will re-examine and clean Monday morning
</commit_message>
<xml_diff>
--- a/CustomList/-Operator Documentation.docx
+++ b/CustomList/-Operator Documentation.docx
@@ -11,8 +11,8 @@
           <w:rFonts w:ascii="Georgia" w:hAnsi="Georgia"/>
           <w:b/>
           <w:bCs/>
-          <w:sz w:val="32"/>
-          <w:szCs w:val="32"/>
+          <w:sz w:val="36"/>
+          <w:szCs w:val="36"/>
         </w:rPr>
       </w:pPr>
       <w:r>
@@ -20,45 +20,91 @@
           <w:rFonts w:ascii="Georgia" w:hAnsi="Georgia"/>
           <w:b/>
           <w:bCs/>
-          <w:sz w:val="32"/>
-          <w:szCs w:val="32"/>
-        </w:rPr>
-        <w:t xml:space="preserve">Minus Operator Overloading for </w:t>
-      </w:r>
-      <w:proofErr w:type="spellStart"/>
-      <w:r>
+          <w:sz w:val="36"/>
+          <w:szCs w:val="36"/>
+        </w:rPr>
+        <w:t xml:space="preserve">Minus Operator Overloading for CustomList class: </w:t>
+      </w:r>
+    </w:p>
+    <w:p>
+      <w:pPr>
+        <w:snapToGrid w:val="0"/>
+        <w:spacing w:line="480" w:lineRule="auto"/>
         <w:rPr>
           <w:rFonts w:ascii="Georgia" w:hAnsi="Georgia"/>
           <w:b/>
           <w:bCs/>
-          <w:sz w:val="32"/>
-          <w:szCs w:val="32"/>
-        </w:rPr>
-        <w:t>CustomList</w:t>
-      </w:r>
-      <w:proofErr w:type="spellEnd"/>
+          <w:sz w:val="28"/>
+          <w:szCs w:val="28"/>
+        </w:rPr>
+      </w:pPr>
       <w:r>
         <w:rPr>
           <w:rFonts w:ascii="Georgia" w:hAnsi="Georgia"/>
           <w:b/>
           <w:bCs/>
-          <w:sz w:val="32"/>
-          <w:szCs w:val="32"/>
-        </w:rPr>
-        <w:t xml:space="preserve"> class: </w:t>
-      </w:r>
-    </w:p>
-    <w:p>
-      <w:pPr>
+          <w:sz w:val="28"/>
+          <w:szCs w:val="28"/>
+        </w:rPr>
+        <w:t>Syntax:</w:t>
+      </w:r>
+    </w:p>
+    <w:p>
+      <w:pPr>
+        <w:pStyle w:val="ListParagraph"/>
+        <w:numPr>
+          <w:ilvl w:val="0"/>
+          <w:numId w:val="4"/>
+        </w:numPr>
         <w:snapToGrid w:val="0"/>
         <w:spacing w:line="480" w:lineRule="auto"/>
-        <w:jc w:val="center"/>
+        <w:rPr>
+          <w:rFonts w:ascii="Georgia" w:hAnsi="Georgia"/>
+        </w:rPr>
+      </w:pPr>
+      <w:r>
+        <w:rPr>
+          <w:rFonts w:ascii="Georgia" w:hAnsi="Georgia"/>
+        </w:rPr>
+        <w:t>Use the “—” symbol to subtract two instances of a CustomList from each other</w:t>
+      </w:r>
+      <w:r>
+        <w:rPr>
+          <w:rFonts w:ascii="Georgia" w:hAnsi="Georgia"/>
+        </w:rPr>
+        <w:t>.</w:t>
+      </w:r>
+    </w:p>
+    <w:p>
+      <w:pPr>
+        <w:pStyle w:val="ListParagraph"/>
+        <w:numPr>
+          <w:ilvl w:val="0"/>
+          <w:numId w:val="4"/>
+        </w:numPr>
+        <w:snapToGrid w:val="0"/>
+        <w:spacing w:line="480" w:lineRule="auto"/>
+        <w:rPr>
+          <w:rFonts w:ascii="Georgia" w:hAnsi="Georgia"/>
+        </w:rPr>
+      </w:pPr>
+      <w:r>
+        <w:rPr>
+          <w:rFonts w:ascii="Georgia" w:hAnsi="Georgia"/>
+        </w:rPr>
+        <w:t>It doesn’t matter what data type the CustomList is.</w:t>
+      </w:r>
+    </w:p>
+    <w:p>
+      <w:pPr>
+        <w:snapToGrid w:val="0"/>
+        <w:spacing w:line="480" w:lineRule="auto"/>
         <w:rPr>
           <w:rFonts w:ascii="Georgia" w:hAnsi="Georgia"/>
           <w:b/>
           <w:bCs/>
-          <w:sz w:val="32"/>
-          <w:szCs w:val="32"/>
+          <w:sz w:val="28"/>
+          <w:szCs w:val="28"/>
         </w:rPr>
       </w:pPr>
       <w:r>
@@ -66,13 +112,1938 @@
           <w:rFonts w:ascii="Georgia" w:hAnsi="Georgia"/>
           <w:b/>
           <w:bCs/>
-          <w:sz w:val="32"/>
-          <w:szCs w:val="32"/>
-        </w:rPr>
-        <w:t>For Dummies!</w:t>
+          <w:sz w:val="28"/>
+          <w:szCs w:val="28"/>
+        </w:rPr>
+        <w:t>Parameters:</w:t>
+      </w:r>
+    </w:p>
+    <w:p>
+      <w:pPr>
+        <w:pStyle w:val="ListParagraph"/>
+        <w:numPr>
+          <w:ilvl w:val="0"/>
+          <w:numId w:val="3"/>
+        </w:numPr>
+        <w:snapToGrid w:val="0"/>
+        <w:spacing w:line="480" w:lineRule="auto"/>
+        <w:rPr>
+          <w:rFonts w:ascii="Georgia" w:hAnsi="Georgia"/>
+        </w:rPr>
+      </w:pPr>
+      <w:r>
+        <w:rPr>
+          <w:rFonts w:ascii="Georgia" w:hAnsi="Georgia"/>
+        </w:rPr>
+        <w:t>You need two different lists to pass in. For example:</w:t>
+      </w:r>
+    </w:p>
+    <w:p>
+      <w:pPr>
+        <w:pStyle w:val="ListParagraph"/>
+        <w:snapToGrid w:val="0"/>
+        <w:spacing w:line="480" w:lineRule="auto"/>
+        <w:rPr>
+          <w:rFonts w:ascii="Georgia" w:hAnsi="Georgia"/>
+        </w:rPr>
+      </w:pPr>
+      <w:r>
+        <w:rPr>
+          <w:rFonts w:ascii="Georgia" w:hAnsi="Georgia"/>
+        </w:rPr>
+        <w:t>-(</w:t>
+      </w:r>
+      <w:r>
+        <w:rPr>
+          <w:rFonts w:ascii="Georgia" w:hAnsi="Georgia"/>
+        </w:rPr>
+        <w:t>CustomList&lt;T&gt; name1, CustomList&lt;T&gt; name2</w:t>
+      </w:r>
+      <w:r>
+        <w:rPr>
+          <w:rFonts w:ascii="Georgia" w:hAnsi="Georgia"/>
+        </w:rPr>
+        <w:t>)</w:t>
+      </w:r>
+    </w:p>
+    <w:p>
+      <w:pPr>
+        <w:snapToGrid w:val="0"/>
+        <w:spacing w:line="480" w:lineRule="auto"/>
+        <w:rPr>
+          <w:rFonts w:ascii="Georgia" w:hAnsi="Georgia"/>
+          <w:b/>
+          <w:bCs/>
+          <w:sz w:val="28"/>
+          <w:szCs w:val="28"/>
+        </w:rPr>
+      </w:pPr>
+      <w:r>
+        <w:rPr>
+          <w:rFonts w:ascii="Georgia" w:hAnsi="Georgia"/>
+          <w:b/>
+          <w:bCs/>
+          <w:sz w:val="28"/>
+          <w:szCs w:val="28"/>
+        </w:rPr>
+        <w:t>Return type:</w:t>
+      </w:r>
+    </w:p>
+    <w:p>
+      <w:pPr>
+        <w:pStyle w:val="ListParagraph"/>
+        <w:numPr>
+          <w:ilvl w:val="0"/>
+          <w:numId w:val="5"/>
+        </w:numPr>
+        <w:snapToGrid w:val="0"/>
+        <w:spacing w:line="480" w:lineRule="auto"/>
+        <w:rPr>
+          <w:rFonts w:ascii="Georgia" w:hAnsi="Georgia"/>
+        </w:rPr>
+      </w:pPr>
+      <w:r>
+        <w:rPr>
+          <w:rFonts w:ascii="Georgia" w:hAnsi="Georgia"/>
+        </w:rPr>
+        <w:t xml:space="preserve">Returns a new CustomList&lt;T&gt; </w:t>
+      </w:r>
+      <w:proofErr w:type="gramStart"/>
+      <w:r>
+        <w:rPr>
+          <w:rFonts w:ascii="Georgia" w:hAnsi="Georgia"/>
+        </w:rPr>
+        <w:t xml:space="preserve">after </w:t>
+      </w:r>
+      <w:r>
+        <w:rPr>
+          <w:rFonts w:ascii="Georgia" w:hAnsi="Georgia"/>
+        </w:rPr>
+        <w:t xml:space="preserve"> subtracting</w:t>
+      </w:r>
+      <w:proofErr w:type="gramEnd"/>
+      <w:r>
+        <w:rPr>
+          <w:rFonts w:ascii="Georgia" w:hAnsi="Georgia"/>
+        </w:rPr>
+        <w:t xml:space="preserve"> one list from the other</w:t>
+      </w:r>
+    </w:p>
+    <w:p>
+      <w:pPr>
+        <w:snapToGrid w:val="0"/>
+        <w:spacing w:line="480" w:lineRule="auto"/>
+        <w:rPr>
+          <w:rFonts w:ascii="Georgia" w:hAnsi="Georgia"/>
+          <w:b/>
+          <w:bCs/>
+          <w:sz w:val="28"/>
+          <w:szCs w:val="28"/>
+        </w:rPr>
+      </w:pPr>
+      <w:r>
+        <w:rPr>
+          <w:rFonts w:ascii="Georgia" w:hAnsi="Georgia"/>
+          <w:b/>
+          <w:bCs/>
+          <w:sz w:val="28"/>
+          <w:szCs w:val="28"/>
+        </w:rPr>
+        <w:t>Example:</w:t>
+      </w:r>
+    </w:p>
+    <w:p>
+      <w:pPr>
+        <w:autoSpaceDE w:val="0"/>
+        <w:autoSpaceDN w:val="0"/>
+        <w:adjustRightInd w:val="0"/>
+        <w:rPr>
+          <w:rFonts w:ascii="Consolas" w:hAnsi="Consolas" w:cs="Consolas"/>
+          <w:color w:val="000000"/>
+          <w:sz w:val="19"/>
+          <w:szCs w:val="19"/>
+        </w:rPr>
+      </w:pPr>
+      <w:r>
+        <w:rPr>
+          <w:rFonts w:ascii="Georgia" w:hAnsi="Georgia"/>
+          <w:b/>
+          <w:bCs/>
+        </w:rPr>
+        <w:t xml:space="preserve"> </w:t>
+      </w:r>
+      <w:r>
+        <w:rPr>
+          <w:rFonts w:ascii="Consolas" w:hAnsi="Consolas" w:cs="Consolas"/>
+          <w:color w:val="0000FF"/>
+          <w:sz w:val="19"/>
+          <w:szCs w:val="19"/>
+        </w:rPr>
+        <w:t>public</w:t>
+      </w:r>
+      <w:r>
+        <w:rPr>
+          <w:rFonts w:ascii="Consolas" w:hAnsi="Consolas" w:cs="Consolas"/>
+          <w:color w:val="000000"/>
+          <w:sz w:val="19"/>
+          <w:szCs w:val="19"/>
+        </w:rPr>
+        <w:t xml:space="preserve"> </w:t>
+      </w:r>
+      <w:r>
+        <w:rPr>
+          <w:rFonts w:ascii="Consolas" w:hAnsi="Consolas" w:cs="Consolas"/>
+          <w:color w:val="0000FF"/>
+          <w:sz w:val="19"/>
+          <w:szCs w:val="19"/>
+        </w:rPr>
+        <w:t>static</w:t>
+      </w:r>
+      <w:r>
+        <w:rPr>
+          <w:rFonts w:ascii="Consolas" w:hAnsi="Consolas" w:cs="Consolas"/>
+          <w:color w:val="000000"/>
+          <w:sz w:val="19"/>
+          <w:szCs w:val="19"/>
+        </w:rPr>
+        <w:t xml:space="preserve"> CustomList&lt;T&gt; </w:t>
+      </w:r>
+      <w:r>
+        <w:rPr>
+          <w:rFonts w:ascii="Consolas" w:hAnsi="Consolas" w:cs="Consolas"/>
+          <w:color w:val="0000FF"/>
+          <w:sz w:val="19"/>
+          <w:szCs w:val="19"/>
+        </w:rPr>
+        <w:t>operator</w:t>
+      </w:r>
+      <w:r>
+        <w:rPr>
+          <w:rFonts w:ascii="Consolas" w:hAnsi="Consolas" w:cs="Consolas"/>
+          <w:color w:val="000000"/>
+          <w:sz w:val="19"/>
+          <w:szCs w:val="19"/>
+        </w:rPr>
+        <w:t xml:space="preserve"> - (CustomList&lt;T&gt; list1, CustomList&lt;T&gt; list2)</w:t>
+      </w:r>
+    </w:p>
+    <w:p>
+      <w:pPr>
+        <w:autoSpaceDE w:val="0"/>
+        <w:autoSpaceDN w:val="0"/>
+        <w:adjustRightInd w:val="0"/>
+        <w:rPr>
+          <w:rFonts w:ascii="Consolas" w:hAnsi="Consolas" w:cs="Consolas"/>
+          <w:color w:val="000000"/>
+          <w:sz w:val="19"/>
+          <w:szCs w:val="19"/>
+        </w:rPr>
+      </w:pPr>
+      <w:r>
+        <w:rPr>
+          <w:rFonts w:ascii="Consolas" w:hAnsi="Consolas" w:cs="Consolas"/>
+          <w:color w:val="000000"/>
+          <w:sz w:val="19"/>
+          <w:szCs w:val="19"/>
+        </w:rPr>
+        <w:t xml:space="preserve">        {</w:t>
+      </w:r>
+    </w:p>
+    <w:p>
+      <w:pPr>
+        <w:autoSpaceDE w:val="0"/>
+        <w:autoSpaceDN w:val="0"/>
+        <w:adjustRightInd w:val="0"/>
+        <w:rPr>
+          <w:rFonts w:ascii="Consolas" w:hAnsi="Consolas" w:cs="Consolas"/>
+          <w:color w:val="000000"/>
+          <w:sz w:val="19"/>
+          <w:szCs w:val="19"/>
+        </w:rPr>
+      </w:pPr>
+      <w:r>
+        <w:rPr>
+          <w:rFonts w:ascii="Consolas" w:hAnsi="Consolas" w:cs="Consolas"/>
+          <w:color w:val="000000"/>
+          <w:sz w:val="19"/>
+          <w:szCs w:val="19"/>
+        </w:rPr>
+        <w:t xml:space="preserve">            CustomList&lt;T&gt; newList = </w:t>
+      </w:r>
+      <w:r>
+        <w:rPr>
+          <w:rFonts w:ascii="Consolas" w:hAnsi="Consolas" w:cs="Consolas"/>
+          <w:color w:val="0000FF"/>
+          <w:sz w:val="19"/>
+          <w:szCs w:val="19"/>
+        </w:rPr>
+        <w:t>new</w:t>
+      </w:r>
+      <w:r>
+        <w:rPr>
+          <w:rFonts w:ascii="Consolas" w:hAnsi="Consolas" w:cs="Consolas"/>
+          <w:color w:val="000000"/>
+          <w:sz w:val="19"/>
+          <w:szCs w:val="19"/>
+        </w:rPr>
+        <w:t xml:space="preserve"> CustomList&lt;T</w:t>
+      </w:r>
+      <w:proofErr w:type="gramStart"/>
+      <w:r>
+        <w:rPr>
+          <w:rFonts w:ascii="Consolas" w:hAnsi="Consolas" w:cs="Consolas"/>
+          <w:color w:val="000000"/>
+          <w:sz w:val="19"/>
+          <w:szCs w:val="19"/>
+        </w:rPr>
+        <w:t>&gt;(</w:t>
+      </w:r>
+      <w:proofErr w:type="gramEnd"/>
+      <w:r>
+        <w:rPr>
+          <w:rFonts w:ascii="Consolas" w:hAnsi="Consolas" w:cs="Consolas"/>
+          <w:color w:val="000000"/>
+          <w:sz w:val="19"/>
+          <w:szCs w:val="19"/>
+        </w:rPr>
+        <w:t>);</w:t>
+      </w:r>
+    </w:p>
+    <w:p>
+      <w:pPr>
+        <w:autoSpaceDE w:val="0"/>
+        <w:autoSpaceDN w:val="0"/>
+        <w:adjustRightInd w:val="0"/>
+        <w:rPr>
+          <w:rFonts w:ascii="Consolas" w:hAnsi="Consolas" w:cs="Consolas"/>
+          <w:color w:val="000000"/>
+          <w:sz w:val="19"/>
+          <w:szCs w:val="19"/>
+        </w:rPr>
+      </w:pPr>
+      <w:r>
+        <w:rPr>
+          <w:rFonts w:ascii="Consolas" w:hAnsi="Consolas" w:cs="Consolas"/>
+          <w:color w:val="000000"/>
+          <w:sz w:val="19"/>
+          <w:szCs w:val="19"/>
+        </w:rPr>
+        <w:t xml:space="preserve">            </w:t>
+      </w:r>
+      <w:proofErr w:type="gramStart"/>
+      <w:r>
+        <w:rPr>
+          <w:rFonts w:ascii="Consolas" w:hAnsi="Consolas" w:cs="Consolas"/>
+          <w:color w:val="0000FF"/>
+          <w:sz w:val="19"/>
+          <w:szCs w:val="19"/>
+        </w:rPr>
+        <w:t>for</w:t>
+      </w:r>
+      <w:r>
+        <w:rPr>
+          <w:rFonts w:ascii="Consolas" w:hAnsi="Consolas" w:cs="Consolas"/>
+          <w:color w:val="000000"/>
+          <w:sz w:val="19"/>
+          <w:szCs w:val="19"/>
+        </w:rPr>
+        <w:t>(</w:t>
+      </w:r>
+      <w:proofErr w:type="gramEnd"/>
+      <w:r>
+        <w:rPr>
+          <w:rFonts w:ascii="Consolas" w:hAnsi="Consolas" w:cs="Consolas"/>
+          <w:color w:val="0000FF"/>
+          <w:sz w:val="19"/>
+          <w:szCs w:val="19"/>
+        </w:rPr>
+        <w:t>int</w:t>
+      </w:r>
+      <w:r>
+        <w:rPr>
+          <w:rFonts w:ascii="Consolas" w:hAnsi="Consolas" w:cs="Consolas"/>
+          <w:color w:val="000000"/>
+          <w:sz w:val="19"/>
+          <w:szCs w:val="19"/>
+        </w:rPr>
+        <w:t xml:space="preserve"> i = 0; i &lt; list1.Count; i++)</w:t>
+      </w:r>
+    </w:p>
+    <w:p>
+      <w:pPr>
+        <w:autoSpaceDE w:val="0"/>
+        <w:autoSpaceDN w:val="0"/>
+        <w:adjustRightInd w:val="0"/>
+        <w:rPr>
+          <w:rFonts w:ascii="Consolas" w:hAnsi="Consolas" w:cs="Consolas"/>
+          <w:color w:val="000000"/>
+          <w:sz w:val="19"/>
+          <w:szCs w:val="19"/>
+        </w:rPr>
+      </w:pPr>
+      <w:r>
+        <w:rPr>
+          <w:rFonts w:ascii="Consolas" w:hAnsi="Consolas" w:cs="Consolas"/>
+          <w:color w:val="000000"/>
+          <w:sz w:val="19"/>
+          <w:szCs w:val="19"/>
+        </w:rPr>
+        <w:t xml:space="preserve">            {</w:t>
+      </w:r>
+    </w:p>
+    <w:p>
+      <w:pPr>
+        <w:autoSpaceDE w:val="0"/>
+        <w:autoSpaceDN w:val="0"/>
+        <w:adjustRightInd w:val="0"/>
+        <w:rPr>
+          <w:rFonts w:ascii="Consolas" w:hAnsi="Consolas" w:cs="Consolas"/>
+          <w:color w:val="000000"/>
+          <w:sz w:val="19"/>
+          <w:szCs w:val="19"/>
+        </w:rPr>
+      </w:pPr>
+      <w:r>
+        <w:rPr>
+          <w:rFonts w:ascii="Consolas" w:hAnsi="Consolas" w:cs="Consolas"/>
+          <w:color w:val="000000"/>
+          <w:sz w:val="19"/>
+          <w:szCs w:val="19"/>
+        </w:rPr>
+        <w:t xml:space="preserve">                </w:t>
+      </w:r>
+      <w:r>
+        <w:rPr>
+          <w:rFonts w:ascii="Consolas" w:hAnsi="Consolas" w:cs="Consolas"/>
+          <w:color w:val="0000FF"/>
+          <w:sz w:val="19"/>
+          <w:szCs w:val="19"/>
+        </w:rPr>
+        <w:t>bool</w:t>
+      </w:r>
+      <w:r>
+        <w:rPr>
+          <w:rFonts w:ascii="Consolas" w:hAnsi="Consolas" w:cs="Consolas"/>
+          <w:color w:val="000000"/>
+          <w:sz w:val="19"/>
+          <w:szCs w:val="19"/>
+        </w:rPr>
+        <w:t xml:space="preserve"> isEqual = </w:t>
+      </w:r>
+      <w:r>
+        <w:rPr>
+          <w:rFonts w:ascii="Consolas" w:hAnsi="Consolas" w:cs="Consolas"/>
+          <w:color w:val="0000FF"/>
+          <w:sz w:val="19"/>
+          <w:szCs w:val="19"/>
+        </w:rPr>
+        <w:t>false</w:t>
+      </w:r>
+      <w:r>
+        <w:rPr>
+          <w:rFonts w:ascii="Consolas" w:hAnsi="Consolas" w:cs="Consolas"/>
+          <w:color w:val="000000"/>
+          <w:sz w:val="19"/>
+          <w:szCs w:val="19"/>
+        </w:rPr>
+        <w:t>;</w:t>
+      </w:r>
+    </w:p>
+    <w:p>
+      <w:pPr>
+        <w:autoSpaceDE w:val="0"/>
+        <w:autoSpaceDN w:val="0"/>
+        <w:adjustRightInd w:val="0"/>
+        <w:rPr>
+          <w:rFonts w:ascii="Consolas" w:hAnsi="Consolas" w:cs="Consolas"/>
+          <w:color w:val="000000"/>
+          <w:sz w:val="19"/>
+          <w:szCs w:val="19"/>
+        </w:rPr>
+      </w:pPr>
+      <w:r>
+        <w:rPr>
+          <w:rFonts w:ascii="Consolas" w:hAnsi="Consolas" w:cs="Consolas"/>
+          <w:color w:val="000000"/>
+          <w:sz w:val="19"/>
+          <w:szCs w:val="19"/>
+        </w:rPr>
+        <w:t xml:space="preserve">               </w:t>
+      </w:r>
+      <w:proofErr w:type="gramStart"/>
+      <w:r>
+        <w:rPr>
+          <w:rFonts w:ascii="Consolas" w:hAnsi="Consolas" w:cs="Consolas"/>
+          <w:color w:val="0000FF"/>
+          <w:sz w:val="19"/>
+          <w:szCs w:val="19"/>
+        </w:rPr>
+        <w:t>for</w:t>
+      </w:r>
+      <w:r>
+        <w:rPr>
+          <w:rFonts w:ascii="Consolas" w:hAnsi="Consolas" w:cs="Consolas"/>
+          <w:color w:val="000000"/>
+          <w:sz w:val="19"/>
+          <w:szCs w:val="19"/>
+        </w:rPr>
+        <w:t>(</w:t>
+      </w:r>
+      <w:proofErr w:type="gramEnd"/>
+      <w:r>
+        <w:rPr>
+          <w:rFonts w:ascii="Consolas" w:hAnsi="Consolas" w:cs="Consolas"/>
+          <w:color w:val="0000FF"/>
+          <w:sz w:val="19"/>
+          <w:szCs w:val="19"/>
+        </w:rPr>
+        <w:t>int</w:t>
+      </w:r>
+      <w:r>
+        <w:rPr>
+          <w:rFonts w:ascii="Consolas" w:hAnsi="Consolas" w:cs="Consolas"/>
+          <w:color w:val="000000"/>
+          <w:sz w:val="19"/>
+          <w:szCs w:val="19"/>
+        </w:rPr>
+        <w:t xml:space="preserve"> j = 0; j &lt; list2.Count; j++)</w:t>
+      </w:r>
+    </w:p>
+    <w:p>
+      <w:pPr>
+        <w:autoSpaceDE w:val="0"/>
+        <w:autoSpaceDN w:val="0"/>
+        <w:adjustRightInd w:val="0"/>
+        <w:rPr>
+          <w:rFonts w:ascii="Consolas" w:hAnsi="Consolas" w:cs="Consolas"/>
+          <w:color w:val="000000"/>
+          <w:sz w:val="19"/>
+          <w:szCs w:val="19"/>
+        </w:rPr>
+      </w:pPr>
+      <w:r>
+        <w:rPr>
+          <w:rFonts w:ascii="Consolas" w:hAnsi="Consolas" w:cs="Consolas"/>
+          <w:color w:val="000000"/>
+          <w:sz w:val="19"/>
+          <w:szCs w:val="19"/>
+        </w:rPr>
+        <w:t xml:space="preserve">                {</w:t>
+      </w:r>
+    </w:p>
+    <w:p>
+      <w:pPr>
+        <w:autoSpaceDE w:val="0"/>
+        <w:autoSpaceDN w:val="0"/>
+        <w:adjustRightInd w:val="0"/>
+        <w:rPr>
+          <w:rFonts w:ascii="Consolas" w:hAnsi="Consolas" w:cs="Consolas"/>
+          <w:color w:val="000000"/>
+          <w:sz w:val="19"/>
+          <w:szCs w:val="19"/>
+        </w:rPr>
+      </w:pPr>
+      <w:r>
+        <w:rPr>
+          <w:rFonts w:ascii="Consolas" w:hAnsi="Consolas" w:cs="Consolas"/>
+          <w:color w:val="000000"/>
+          <w:sz w:val="19"/>
+          <w:szCs w:val="19"/>
+        </w:rPr>
+        <w:t xml:space="preserve">                    </w:t>
+      </w:r>
+      <w:r>
+        <w:rPr>
+          <w:rFonts w:ascii="Consolas" w:hAnsi="Consolas" w:cs="Consolas"/>
+          <w:color w:val="0000FF"/>
+          <w:sz w:val="19"/>
+          <w:szCs w:val="19"/>
+        </w:rPr>
+        <w:t>if</w:t>
+      </w:r>
+      <w:r>
+        <w:rPr>
+          <w:rFonts w:ascii="Consolas" w:hAnsi="Consolas" w:cs="Consolas"/>
+          <w:color w:val="000000"/>
+          <w:sz w:val="19"/>
+          <w:szCs w:val="19"/>
+        </w:rPr>
+        <w:t xml:space="preserve"> (list1[i</w:t>
+      </w:r>
+      <w:proofErr w:type="gramStart"/>
+      <w:r>
+        <w:rPr>
+          <w:rFonts w:ascii="Consolas" w:hAnsi="Consolas" w:cs="Consolas"/>
+          <w:color w:val="000000"/>
+          <w:sz w:val="19"/>
+          <w:szCs w:val="19"/>
+        </w:rPr>
+        <w:t>].Equals</w:t>
+      </w:r>
+      <w:proofErr w:type="gramEnd"/>
+      <w:r>
+        <w:rPr>
+          <w:rFonts w:ascii="Consolas" w:hAnsi="Consolas" w:cs="Consolas"/>
+          <w:color w:val="000000"/>
+          <w:sz w:val="19"/>
+          <w:szCs w:val="19"/>
+        </w:rPr>
+        <w:t>(list2[j]))</w:t>
+      </w:r>
+    </w:p>
+    <w:p>
+      <w:pPr>
+        <w:autoSpaceDE w:val="0"/>
+        <w:autoSpaceDN w:val="0"/>
+        <w:adjustRightInd w:val="0"/>
+        <w:rPr>
+          <w:rFonts w:ascii="Consolas" w:hAnsi="Consolas" w:cs="Consolas"/>
+          <w:color w:val="000000"/>
+          <w:sz w:val="19"/>
+          <w:szCs w:val="19"/>
+        </w:rPr>
+      </w:pPr>
+      <w:r>
+        <w:rPr>
+          <w:rFonts w:ascii="Consolas" w:hAnsi="Consolas" w:cs="Consolas"/>
+          <w:color w:val="000000"/>
+          <w:sz w:val="19"/>
+          <w:szCs w:val="19"/>
+        </w:rPr>
+        <w:t xml:space="preserve">                    {</w:t>
+      </w:r>
+    </w:p>
+    <w:p>
+      <w:pPr>
+        <w:autoSpaceDE w:val="0"/>
+        <w:autoSpaceDN w:val="0"/>
+        <w:adjustRightInd w:val="0"/>
+        <w:rPr>
+          <w:rFonts w:ascii="Consolas" w:hAnsi="Consolas" w:cs="Consolas"/>
+          <w:color w:val="000000"/>
+          <w:sz w:val="19"/>
+          <w:szCs w:val="19"/>
+        </w:rPr>
+      </w:pPr>
+      <w:r>
+        <w:rPr>
+          <w:rFonts w:ascii="Consolas" w:hAnsi="Consolas" w:cs="Consolas"/>
+          <w:color w:val="000000"/>
+          <w:sz w:val="19"/>
+          <w:szCs w:val="19"/>
+        </w:rPr>
+        <w:t xml:space="preserve">                        isEqual = </w:t>
+      </w:r>
+      <w:r>
+        <w:rPr>
+          <w:rFonts w:ascii="Consolas" w:hAnsi="Consolas" w:cs="Consolas"/>
+          <w:color w:val="0000FF"/>
+          <w:sz w:val="19"/>
+          <w:szCs w:val="19"/>
+        </w:rPr>
+        <w:t>true</w:t>
+      </w:r>
+      <w:r>
+        <w:rPr>
+          <w:rFonts w:ascii="Consolas" w:hAnsi="Consolas" w:cs="Consolas"/>
+          <w:color w:val="000000"/>
+          <w:sz w:val="19"/>
+          <w:szCs w:val="19"/>
+        </w:rPr>
+        <w:t>;</w:t>
+      </w:r>
+    </w:p>
+    <w:p>
+      <w:pPr>
+        <w:autoSpaceDE w:val="0"/>
+        <w:autoSpaceDN w:val="0"/>
+        <w:adjustRightInd w:val="0"/>
+        <w:rPr>
+          <w:rFonts w:ascii="Consolas" w:hAnsi="Consolas" w:cs="Consolas"/>
+          <w:color w:val="000000"/>
+          <w:sz w:val="19"/>
+          <w:szCs w:val="19"/>
+        </w:rPr>
+      </w:pPr>
+      <w:r>
+        <w:rPr>
+          <w:rFonts w:ascii="Consolas" w:hAnsi="Consolas" w:cs="Consolas"/>
+          <w:color w:val="000000"/>
+          <w:sz w:val="19"/>
+          <w:szCs w:val="19"/>
+        </w:rPr>
+        <w:t xml:space="preserve">                    }</w:t>
+      </w:r>
+    </w:p>
+    <w:p>
+      <w:pPr>
+        <w:autoSpaceDE w:val="0"/>
+        <w:autoSpaceDN w:val="0"/>
+        <w:adjustRightInd w:val="0"/>
+        <w:rPr>
+          <w:rFonts w:ascii="Consolas" w:hAnsi="Consolas" w:cs="Consolas"/>
+          <w:color w:val="000000"/>
+          <w:sz w:val="19"/>
+          <w:szCs w:val="19"/>
+        </w:rPr>
+      </w:pPr>
+      <w:r>
+        <w:rPr>
+          <w:rFonts w:ascii="Consolas" w:hAnsi="Consolas" w:cs="Consolas"/>
+          <w:color w:val="000000"/>
+          <w:sz w:val="19"/>
+          <w:szCs w:val="19"/>
+        </w:rPr>
+        <w:t xml:space="preserve">                    </w:t>
+      </w:r>
+      <w:r>
+        <w:rPr>
+          <w:rFonts w:ascii="Consolas" w:hAnsi="Consolas" w:cs="Consolas"/>
+          <w:color w:val="0000FF"/>
+          <w:sz w:val="19"/>
+          <w:szCs w:val="19"/>
+        </w:rPr>
+        <w:t>else</w:t>
+      </w:r>
+      <w:r>
+        <w:rPr>
+          <w:rFonts w:ascii="Consolas" w:hAnsi="Consolas" w:cs="Consolas"/>
+          <w:color w:val="000000"/>
+          <w:sz w:val="19"/>
+          <w:szCs w:val="19"/>
+        </w:rPr>
+        <w:t xml:space="preserve"> </w:t>
+      </w:r>
+      <w:proofErr w:type="gramStart"/>
+      <w:r>
+        <w:rPr>
+          <w:rFonts w:ascii="Consolas" w:hAnsi="Consolas" w:cs="Consolas"/>
+          <w:color w:val="0000FF"/>
+          <w:sz w:val="19"/>
+          <w:szCs w:val="19"/>
+        </w:rPr>
+        <w:t>if</w:t>
+      </w:r>
+      <w:r>
+        <w:rPr>
+          <w:rFonts w:ascii="Consolas" w:hAnsi="Consolas" w:cs="Consolas"/>
+          <w:color w:val="000000"/>
+          <w:sz w:val="19"/>
+          <w:szCs w:val="19"/>
+        </w:rPr>
+        <w:t>(</w:t>
+      </w:r>
+      <w:proofErr w:type="gramEnd"/>
+      <w:r>
+        <w:rPr>
+          <w:rFonts w:ascii="Consolas" w:hAnsi="Consolas" w:cs="Consolas"/>
+          <w:color w:val="000000"/>
+          <w:sz w:val="19"/>
+          <w:szCs w:val="19"/>
+        </w:rPr>
+        <w:t xml:space="preserve">j == (list2.Count - 1) &amp;&amp; isEqual == </w:t>
+      </w:r>
+      <w:r>
+        <w:rPr>
+          <w:rFonts w:ascii="Consolas" w:hAnsi="Consolas" w:cs="Consolas"/>
+          <w:color w:val="0000FF"/>
+          <w:sz w:val="19"/>
+          <w:szCs w:val="19"/>
+        </w:rPr>
+        <w:t>false</w:t>
+      </w:r>
+      <w:r>
+        <w:rPr>
+          <w:rFonts w:ascii="Consolas" w:hAnsi="Consolas" w:cs="Consolas"/>
+          <w:color w:val="000000"/>
+          <w:sz w:val="19"/>
+          <w:szCs w:val="19"/>
+        </w:rPr>
+        <w:t>)</w:t>
       </w:r>
       <w:bookmarkStart w:id="0" w:name="_GoBack"/>
       <w:bookmarkEnd w:id="0"/>
+    </w:p>
+    <w:p>
+      <w:pPr>
+        <w:autoSpaceDE w:val="0"/>
+        <w:autoSpaceDN w:val="0"/>
+        <w:adjustRightInd w:val="0"/>
+        <w:rPr>
+          <w:rFonts w:ascii="Consolas" w:hAnsi="Consolas" w:cs="Consolas"/>
+          <w:color w:val="000000"/>
+          <w:sz w:val="19"/>
+          <w:szCs w:val="19"/>
+        </w:rPr>
+      </w:pPr>
+      <w:r>
+        <w:rPr>
+          <w:rFonts w:ascii="Consolas" w:hAnsi="Consolas" w:cs="Consolas"/>
+          <w:color w:val="000000"/>
+          <w:sz w:val="19"/>
+          <w:szCs w:val="19"/>
+        </w:rPr>
+        <w:t xml:space="preserve">                    {</w:t>
+      </w:r>
+    </w:p>
+    <w:p>
+      <w:pPr>
+        <w:autoSpaceDE w:val="0"/>
+        <w:autoSpaceDN w:val="0"/>
+        <w:adjustRightInd w:val="0"/>
+        <w:rPr>
+          <w:rFonts w:ascii="Consolas" w:hAnsi="Consolas" w:cs="Consolas"/>
+          <w:color w:val="000000"/>
+          <w:sz w:val="19"/>
+          <w:szCs w:val="19"/>
+        </w:rPr>
+      </w:pPr>
+      <w:r>
+        <w:rPr>
+          <w:rFonts w:ascii="Consolas" w:hAnsi="Consolas" w:cs="Consolas"/>
+          <w:color w:val="000000"/>
+          <w:sz w:val="19"/>
+          <w:szCs w:val="19"/>
+        </w:rPr>
+        <w:t xml:space="preserve">                        newList.Add(list1[i]);</w:t>
+      </w:r>
+    </w:p>
+    <w:p>
+      <w:pPr>
+        <w:autoSpaceDE w:val="0"/>
+        <w:autoSpaceDN w:val="0"/>
+        <w:adjustRightInd w:val="0"/>
+        <w:rPr>
+          <w:rFonts w:ascii="Consolas" w:hAnsi="Consolas" w:cs="Consolas"/>
+          <w:color w:val="000000"/>
+          <w:sz w:val="19"/>
+          <w:szCs w:val="19"/>
+        </w:rPr>
+      </w:pPr>
+      <w:r>
+        <w:rPr>
+          <w:rFonts w:ascii="Consolas" w:hAnsi="Consolas" w:cs="Consolas"/>
+          <w:color w:val="000000"/>
+          <w:sz w:val="19"/>
+          <w:szCs w:val="19"/>
+        </w:rPr>
+        <w:t xml:space="preserve">                    }</w:t>
+      </w:r>
+    </w:p>
+    <w:p>
+      <w:pPr>
+        <w:autoSpaceDE w:val="0"/>
+        <w:autoSpaceDN w:val="0"/>
+        <w:adjustRightInd w:val="0"/>
+        <w:rPr>
+          <w:rFonts w:ascii="Consolas" w:hAnsi="Consolas" w:cs="Consolas"/>
+          <w:color w:val="000000"/>
+          <w:sz w:val="19"/>
+          <w:szCs w:val="19"/>
+        </w:rPr>
+      </w:pPr>
+      <w:r>
+        <w:rPr>
+          <w:rFonts w:ascii="Consolas" w:hAnsi="Consolas" w:cs="Consolas"/>
+          <w:color w:val="000000"/>
+          <w:sz w:val="19"/>
+          <w:szCs w:val="19"/>
+        </w:rPr>
+        <w:t xml:space="preserve">                }              </w:t>
+      </w:r>
+    </w:p>
+    <w:p>
+      <w:pPr>
+        <w:autoSpaceDE w:val="0"/>
+        <w:autoSpaceDN w:val="0"/>
+        <w:adjustRightInd w:val="0"/>
+        <w:rPr>
+          <w:rFonts w:ascii="Consolas" w:hAnsi="Consolas" w:cs="Consolas"/>
+          <w:color w:val="000000"/>
+          <w:sz w:val="19"/>
+          <w:szCs w:val="19"/>
+        </w:rPr>
+      </w:pPr>
+      <w:r>
+        <w:rPr>
+          <w:rFonts w:ascii="Consolas" w:hAnsi="Consolas" w:cs="Consolas"/>
+          <w:color w:val="000000"/>
+          <w:sz w:val="19"/>
+          <w:szCs w:val="19"/>
+        </w:rPr>
+        <w:t xml:space="preserve">            }                </w:t>
+      </w:r>
+    </w:p>
+    <w:p>
+      <w:pPr>
+        <w:autoSpaceDE w:val="0"/>
+        <w:autoSpaceDN w:val="0"/>
+        <w:adjustRightInd w:val="0"/>
+        <w:rPr>
+          <w:rFonts w:ascii="Consolas" w:hAnsi="Consolas" w:cs="Consolas"/>
+          <w:color w:val="000000"/>
+          <w:sz w:val="19"/>
+          <w:szCs w:val="19"/>
+        </w:rPr>
+      </w:pPr>
+      <w:r>
+        <w:rPr>
+          <w:rFonts w:ascii="Consolas" w:hAnsi="Consolas" w:cs="Consolas"/>
+          <w:color w:val="000000"/>
+          <w:sz w:val="19"/>
+          <w:szCs w:val="19"/>
+        </w:rPr>
+        <w:t xml:space="preserve">            </w:t>
+      </w:r>
+      <w:r>
+        <w:rPr>
+          <w:rFonts w:ascii="Consolas" w:hAnsi="Consolas" w:cs="Consolas"/>
+          <w:color w:val="0000FF"/>
+          <w:sz w:val="19"/>
+          <w:szCs w:val="19"/>
+        </w:rPr>
+        <w:t>return</w:t>
+      </w:r>
+      <w:r>
+        <w:rPr>
+          <w:rFonts w:ascii="Consolas" w:hAnsi="Consolas" w:cs="Consolas"/>
+          <w:color w:val="000000"/>
+          <w:sz w:val="19"/>
+          <w:szCs w:val="19"/>
+        </w:rPr>
+        <w:t xml:space="preserve"> newList;</w:t>
+      </w:r>
+    </w:p>
+    <w:p>
+      <w:pPr>
+        <w:snapToGrid w:val="0"/>
+        <w:spacing w:line="480" w:lineRule="auto"/>
+        <w:rPr>
+          <w:rFonts w:ascii="Consolas" w:hAnsi="Consolas" w:cs="Consolas"/>
+          <w:color w:val="000000"/>
+          <w:sz w:val="19"/>
+          <w:szCs w:val="19"/>
+        </w:rPr>
+      </w:pPr>
+      <w:r>
+        <w:rPr>
+          <w:rFonts w:ascii="Consolas" w:hAnsi="Consolas" w:cs="Consolas"/>
+          <w:color w:val="000000"/>
+          <w:sz w:val="19"/>
+          <w:szCs w:val="19"/>
+        </w:rPr>
+        <w:t xml:space="preserve">        }</w:t>
+      </w:r>
+    </w:p>
+    <w:p>
+      <w:pPr>
+        <w:snapToGrid w:val="0"/>
+        <w:spacing w:line="480" w:lineRule="auto"/>
+        <w:rPr>
+          <w:rFonts w:ascii="Georgia" w:hAnsi="Georgia"/>
+          <w:b/>
+          <w:bCs/>
+        </w:rPr>
+      </w:pPr>
+      <w:r>
+        <w:rPr>
+          <w:rFonts w:ascii="Georgia" w:hAnsi="Georgia"/>
+          <w:b/>
+          <w:bCs/>
+        </w:rPr>
+        <w:t>Example Unit Test:</w:t>
+      </w:r>
+    </w:p>
+    <w:p>
+      <w:pPr>
+        <w:autoSpaceDE w:val="0"/>
+        <w:autoSpaceDN w:val="0"/>
+        <w:adjustRightInd w:val="0"/>
+        <w:rPr>
+          <w:rFonts w:ascii="Consolas" w:hAnsi="Consolas" w:cs="Consolas"/>
+          <w:color w:val="000000"/>
+          <w:sz w:val="19"/>
+          <w:szCs w:val="19"/>
+        </w:rPr>
+      </w:pPr>
+      <w:r>
+        <w:rPr>
+          <w:rFonts w:ascii="Consolas" w:hAnsi="Consolas" w:cs="Consolas"/>
+          <w:color w:val="000000"/>
+          <w:sz w:val="19"/>
+          <w:szCs w:val="19"/>
+        </w:rPr>
+        <w:t>[TestMethod]</w:t>
+      </w:r>
+    </w:p>
+    <w:p>
+      <w:pPr>
+        <w:autoSpaceDE w:val="0"/>
+        <w:autoSpaceDN w:val="0"/>
+        <w:adjustRightInd w:val="0"/>
+        <w:rPr>
+          <w:rFonts w:ascii="Consolas" w:hAnsi="Consolas" w:cs="Consolas"/>
+          <w:color w:val="000000"/>
+          <w:sz w:val="19"/>
+          <w:szCs w:val="19"/>
+        </w:rPr>
+      </w:pPr>
+      <w:r>
+        <w:rPr>
+          <w:rFonts w:ascii="Consolas" w:hAnsi="Consolas" w:cs="Consolas"/>
+          <w:color w:val="000000"/>
+          <w:sz w:val="19"/>
+          <w:szCs w:val="19"/>
+        </w:rPr>
+        <w:t xml:space="preserve">        </w:t>
+      </w:r>
+      <w:r>
+        <w:rPr>
+          <w:rFonts w:ascii="Consolas" w:hAnsi="Consolas" w:cs="Consolas"/>
+          <w:color w:val="0000FF"/>
+          <w:sz w:val="19"/>
+          <w:szCs w:val="19"/>
+        </w:rPr>
+        <w:t>public</w:t>
+      </w:r>
+      <w:r>
+        <w:rPr>
+          <w:rFonts w:ascii="Consolas" w:hAnsi="Consolas" w:cs="Consolas"/>
+          <w:color w:val="000000"/>
+          <w:sz w:val="19"/>
+          <w:szCs w:val="19"/>
+        </w:rPr>
+        <w:t xml:space="preserve"> </w:t>
+      </w:r>
+      <w:r>
+        <w:rPr>
+          <w:rFonts w:ascii="Consolas" w:hAnsi="Consolas" w:cs="Consolas"/>
+          <w:color w:val="0000FF"/>
+          <w:sz w:val="19"/>
+          <w:szCs w:val="19"/>
+        </w:rPr>
+        <w:t>void</w:t>
+      </w:r>
+      <w:r>
+        <w:rPr>
+          <w:rFonts w:ascii="Consolas" w:hAnsi="Consolas" w:cs="Consolas"/>
+          <w:color w:val="000000"/>
+          <w:sz w:val="19"/>
+          <w:szCs w:val="19"/>
+        </w:rPr>
+        <w:t xml:space="preserve"> CustomList_Subtract_</w:t>
+      </w:r>
+      <w:proofErr w:type="gramStart"/>
+      <w:r>
+        <w:rPr>
+          <w:rFonts w:ascii="Consolas" w:hAnsi="Consolas" w:cs="Consolas"/>
+          <w:color w:val="000000"/>
+          <w:sz w:val="19"/>
+          <w:szCs w:val="19"/>
+        </w:rPr>
+        <w:t>Subtr</w:t>
+      </w:r>
+      <w:r>
+        <w:rPr>
+          <w:rFonts w:ascii="Consolas" w:hAnsi="Consolas" w:cs="Consolas"/>
+          <w:color w:val="000000"/>
+          <w:sz w:val="19"/>
+          <w:szCs w:val="19"/>
+        </w:rPr>
+        <w:t>a</w:t>
+      </w:r>
+      <w:r>
+        <w:rPr>
+          <w:rFonts w:ascii="Consolas" w:hAnsi="Consolas" w:cs="Consolas"/>
+          <w:color w:val="000000"/>
+          <w:sz w:val="19"/>
+          <w:szCs w:val="19"/>
+        </w:rPr>
+        <w:t>ctTwoListsIntsTogether(</w:t>
+      </w:r>
+      <w:proofErr w:type="gramEnd"/>
+      <w:r>
+        <w:rPr>
+          <w:rFonts w:ascii="Consolas" w:hAnsi="Consolas" w:cs="Consolas"/>
+          <w:color w:val="000000"/>
+          <w:sz w:val="19"/>
+          <w:szCs w:val="19"/>
+        </w:rPr>
+        <w:t>)</w:t>
+      </w:r>
+    </w:p>
+    <w:p>
+      <w:pPr>
+        <w:autoSpaceDE w:val="0"/>
+        <w:autoSpaceDN w:val="0"/>
+        <w:adjustRightInd w:val="0"/>
+        <w:rPr>
+          <w:rFonts w:ascii="Consolas" w:hAnsi="Consolas" w:cs="Consolas"/>
+          <w:color w:val="000000"/>
+          <w:sz w:val="19"/>
+          <w:szCs w:val="19"/>
+        </w:rPr>
+      </w:pPr>
+      <w:r>
+        <w:rPr>
+          <w:rFonts w:ascii="Consolas" w:hAnsi="Consolas" w:cs="Consolas"/>
+          <w:color w:val="000000"/>
+          <w:sz w:val="19"/>
+          <w:szCs w:val="19"/>
+        </w:rPr>
+        <w:t xml:space="preserve">        {</w:t>
+      </w:r>
+    </w:p>
+    <w:p>
+      <w:pPr>
+        <w:autoSpaceDE w:val="0"/>
+        <w:autoSpaceDN w:val="0"/>
+        <w:adjustRightInd w:val="0"/>
+        <w:rPr>
+          <w:rFonts w:ascii="Consolas" w:hAnsi="Consolas" w:cs="Consolas"/>
+          <w:color w:val="000000"/>
+          <w:sz w:val="19"/>
+          <w:szCs w:val="19"/>
+        </w:rPr>
+      </w:pPr>
+      <w:r>
+        <w:rPr>
+          <w:rFonts w:ascii="Consolas" w:hAnsi="Consolas" w:cs="Consolas"/>
+          <w:color w:val="000000"/>
+          <w:sz w:val="19"/>
+          <w:szCs w:val="19"/>
+        </w:rPr>
+        <w:t xml:space="preserve">            </w:t>
+      </w:r>
+      <w:r>
+        <w:rPr>
+          <w:rFonts w:ascii="Consolas" w:hAnsi="Consolas" w:cs="Consolas"/>
+          <w:color w:val="008000"/>
+          <w:sz w:val="19"/>
+          <w:szCs w:val="19"/>
+        </w:rPr>
+        <w:t>//arrange</w:t>
+      </w:r>
+    </w:p>
+    <w:p>
+      <w:pPr>
+        <w:autoSpaceDE w:val="0"/>
+        <w:autoSpaceDN w:val="0"/>
+        <w:adjustRightInd w:val="0"/>
+        <w:rPr>
+          <w:rFonts w:ascii="Consolas" w:hAnsi="Consolas" w:cs="Consolas"/>
+          <w:color w:val="000000"/>
+          <w:sz w:val="19"/>
+          <w:szCs w:val="19"/>
+        </w:rPr>
+      </w:pPr>
+      <w:r>
+        <w:rPr>
+          <w:rFonts w:ascii="Consolas" w:hAnsi="Consolas" w:cs="Consolas"/>
+          <w:color w:val="000000"/>
+          <w:sz w:val="19"/>
+          <w:szCs w:val="19"/>
+        </w:rPr>
+        <w:t xml:space="preserve">            CustomList&lt;</w:t>
+      </w:r>
+      <w:r>
+        <w:rPr>
+          <w:rFonts w:ascii="Consolas" w:hAnsi="Consolas" w:cs="Consolas"/>
+          <w:color w:val="0000FF"/>
+          <w:sz w:val="19"/>
+          <w:szCs w:val="19"/>
+        </w:rPr>
+        <w:t>int</w:t>
+      </w:r>
+      <w:r>
+        <w:rPr>
+          <w:rFonts w:ascii="Consolas" w:hAnsi="Consolas" w:cs="Consolas"/>
+          <w:color w:val="000000"/>
+          <w:sz w:val="19"/>
+          <w:szCs w:val="19"/>
+        </w:rPr>
+        <w:t xml:space="preserve">&gt; list1 = </w:t>
+      </w:r>
+      <w:r>
+        <w:rPr>
+          <w:rFonts w:ascii="Consolas" w:hAnsi="Consolas" w:cs="Consolas"/>
+          <w:color w:val="0000FF"/>
+          <w:sz w:val="19"/>
+          <w:szCs w:val="19"/>
+        </w:rPr>
+        <w:t>new</w:t>
+      </w:r>
+      <w:r>
+        <w:rPr>
+          <w:rFonts w:ascii="Consolas" w:hAnsi="Consolas" w:cs="Consolas"/>
+          <w:color w:val="000000"/>
+          <w:sz w:val="19"/>
+          <w:szCs w:val="19"/>
+        </w:rPr>
+        <w:t xml:space="preserve"> CustomList&lt;</w:t>
+      </w:r>
+      <w:r>
+        <w:rPr>
+          <w:rFonts w:ascii="Consolas" w:hAnsi="Consolas" w:cs="Consolas"/>
+          <w:color w:val="0000FF"/>
+          <w:sz w:val="19"/>
+          <w:szCs w:val="19"/>
+        </w:rPr>
+        <w:t>int</w:t>
+      </w:r>
+      <w:proofErr w:type="gramStart"/>
+      <w:r>
+        <w:rPr>
+          <w:rFonts w:ascii="Consolas" w:hAnsi="Consolas" w:cs="Consolas"/>
+          <w:color w:val="000000"/>
+          <w:sz w:val="19"/>
+          <w:szCs w:val="19"/>
+        </w:rPr>
+        <w:t>&gt;(</w:t>
+      </w:r>
+      <w:proofErr w:type="gramEnd"/>
+      <w:r>
+        <w:rPr>
+          <w:rFonts w:ascii="Consolas" w:hAnsi="Consolas" w:cs="Consolas"/>
+          <w:color w:val="000000"/>
+          <w:sz w:val="19"/>
+          <w:szCs w:val="19"/>
+        </w:rPr>
+        <w:t>);</w:t>
+      </w:r>
+    </w:p>
+    <w:p>
+      <w:pPr>
+        <w:autoSpaceDE w:val="0"/>
+        <w:autoSpaceDN w:val="0"/>
+        <w:adjustRightInd w:val="0"/>
+        <w:rPr>
+          <w:rFonts w:ascii="Consolas" w:hAnsi="Consolas" w:cs="Consolas"/>
+          <w:color w:val="000000"/>
+          <w:sz w:val="19"/>
+          <w:szCs w:val="19"/>
+        </w:rPr>
+      </w:pPr>
+      <w:r>
+        <w:rPr>
+          <w:rFonts w:ascii="Consolas" w:hAnsi="Consolas" w:cs="Consolas"/>
+          <w:color w:val="000000"/>
+          <w:sz w:val="19"/>
+          <w:szCs w:val="19"/>
+        </w:rPr>
+        <w:t xml:space="preserve">            CustomList&lt;</w:t>
+      </w:r>
+      <w:r>
+        <w:rPr>
+          <w:rFonts w:ascii="Consolas" w:hAnsi="Consolas" w:cs="Consolas"/>
+          <w:color w:val="0000FF"/>
+          <w:sz w:val="19"/>
+          <w:szCs w:val="19"/>
+        </w:rPr>
+        <w:t>int</w:t>
+      </w:r>
+      <w:r>
+        <w:rPr>
+          <w:rFonts w:ascii="Consolas" w:hAnsi="Consolas" w:cs="Consolas"/>
+          <w:color w:val="000000"/>
+          <w:sz w:val="19"/>
+          <w:szCs w:val="19"/>
+        </w:rPr>
+        <w:t xml:space="preserve">&gt; list2 = </w:t>
+      </w:r>
+      <w:r>
+        <w:rPr>
+          <w:rFonts w:ascii="Consolas" w:hAnsi="Consolas" w:cs="Consolas"/>
+          <w:color w:val="0000FF"/>
+          <w:sz w:val="19"/>
+          <w:szCs w:val="19"/>
+        </w:rPr>
+        <w:t>new</w:t>
+      </w:r>
+      <w:r>
+        <w:rPr>
+          <w:rFonts w:ascii="Consolas" w:hAnsi="Consolas" w:cs="Consolas"/>
+          <w:color w:val="000000"/>
+          <w:sz w:val="19"/>
+          <w:szCs w:val="19"/>
+        </w:rPr>
+        <w:t xml:space="preserve"> CustomList&lt;</w:t>
+      </w:r>
+      <w:r>
+        <w:rPr>
+          <w:rFonts w:ascii="Consolas" w:hAnsi="Consolas" w:cs="Consolas"/>
+          <w:color w:val="0000FF"/>
+          <w:sz w:val="19"/>
+          <w:szCs w:val="19"/>
+        </w:rPr>
+        <w:t>int</w:t>
+      </w:r>
+      <w:proofErr w:type="gramStart"/>
+      <w:r>
+        <w:rPr>
+          <w:rFonts w:ascii="Consolas" w:hAnsi="Consolas" w:cs="Consolas"/>
+          <w:color w:val="000000"/>
+          <w:sz w:val="19"/>
+          <w:szCs w:val="19"/>
+        </w:rPr>
+        <w:t>&gt;(</w:t>
+      </w:r>
+      <w:proofErr w:type="gramEnd"/>
+      <w:r>
+        <w:rPr>
+          <w:rFonts w:ascii="Consolas" w:hAnsi="Consolas" w:cs="Consolas"/>
+          <w:color w:val="000000"/>
+          <w:sz w:val="19"/>
+          <w:szCs w:val="19"/>
+        </w:rPr>
+        <w:t>);</w:t>
+      </w:r>
+    </w:p>
+    <w:p>
+      <w:pPr>
+        <w:autoSpaceDE w:val="0"/>
+        <w:autoSpaceDN w:val="0"/>
+        <w:adjustRightInd w:val="0"/>
+        <w:rPr>
+          <w:rFonts w:ascii="Consolas" w:hAnsi="Consolas" w:cs="Consolas"/>
+          <w:color w:val="000000"/>
+          <w:sz w:val="19"/>
+          <w:szCs w:val="19"/>
+        </w:rPr>
+      </w:pPr>
+      <w:r>
+        <w:rPr>
+          <w:rFonts w:ascii="Consolas" w:hAnsi="Consolas" w:cs="Consolas"/>
+          <w:color w:val="000000"/>
+          <w:sz w:val="19"/>
+          <w:szCs w:val="19"/>
+        </w:rPr>
+        <w:t xml:space="preserve">            </w:t>
+      </w:r>
+      <w:r>
+        <w:rPr>
+          <w:rFonts w:ascii="Consolas" w:hAnsi="Consolas" w:cs="Consolas"/>
+          <w:color w:val="0000FF"/>
+          <w:sz w:val="19"/>
+          <w:szCs w:val="19"/>
+        </w:rPr>
+        <w:t>string</w:t>
+      </w:r>
+      <w:r>
+        <w:rPr>
+          <w:rFonts w:ascii="Consolas" w:hAnsi="Consolas" w:cs="Consolas"/>
+          <w:color w:val="000000"/>
+          <w:sz w:val="19"/>
+          <w:szCs w:val="19"/>
+        </w:rPr>
+        <w:t xml:space="preserve"> expected = </w:t>
+      </w:r>
+      <w:r>
+        <w:rPr>
+          <w:rFonts w:ascii="Consolas" w:hAnsi="Consolas" w:cs="Consolas"/>
+          <w:color w:val="A31515"/>
+          <w:sz w:val="19"/>
+          <w:szCs w:val="19"/>
+        </w:rPr>
+        <w:t>"1"</w:t>
+      </w:r>
+      <w:r>
+        <w:rPr>
+          <w:rFonts w:ascii="Consolas" w:hAnsi="Consolas" w:cs="Consolas"/>
+          <w:color w:val="000000"/>
+          <w:sz w:val="19"/>
+          <w:szCs w:val="19"/>
+        </w:rPr>
+        <w:t>;</w:t>
+      </w:r>
+    </w:p>
+    <w:p>
+      <w:pPr>
+        <w:autoSpaceDE w:val="0"/>
+        <w:autoSpaceDN w:val="0"/>
+        <w:adjustRightInd w:val="0"/>
+        <w:rPr>
+          <w:rFonts w:ascii="Consolas" w:hAnsi="Consolas" w:cs="Consolas"/>
+          <w:color w:val="000000"/>
+          <w:sz w:val="19"/>
+          <w:szCs w:val="19"/>
+        </w:rPr>
+      </w:pPr>
+    </w:p>
+    <w:p>
+      <w:pPr>
+        <w:autoSpaceDE w:val="0"/>
+        <w:autoSpaceDN w:val="0"/>
+        <w:adjustRightInd w:val="0"/>
+        <w:rPr>
+          <w:rFonts w:ascii="Consolas" w:hAnsi="Consolas" w:cs="Consolas"/>
+          <w:color w:val="000000"/>
+          <w:sz w:val="19"/>
+          <w:szCs w:val="19"/>
+        </w:rPr>
+      </w:pPr>
+      <w:r>
+        <w:rPr>
+          <w:rFonts w:ascii="Consolas" w:hAnsi="Consolas" w:cs="Consolas"/>
+          <w:color w:val="000000"/>
+          <w:sz w:val="19"/>
+          <w:szCs w:val="19"/>
+        </w:rPr>
+        <w:t xml:space="preserve">            </w:t>
+      </w:r>
+      <w:r>
+        <w:rPr>
+          <w:rFonts w:ascii="Consolas" w:hAnsi="Consolas" w:cs="Consolas"/>
+          <w:color w:val="0000FF"/>
+          <w:sz w:val="19"/>
+          <w:szCs w:val="19"/>
+        </w:rPr>
+        <w:t>int</w:t>
+      </w:r>
+      <w:r>
+        <w:rPr>
+          <w:rFonts w:ascii="Consolas" w:hAnsi="Consolas" w:cs="Consolas"/>
+          <w:color w:val="000000"/>
+          <w:sz w:val="19"/>
+          <w:szCs w:val="19"/>
+        </w:rPr>
+        <w:t xml:space="preserve"> int1 = 1;</w:t>
+      </w:r>
+    </w:p>
+    <w:p>
+      <w:pPr>
+        <w:autoSpaceDE w:val="0"/>
+        <w:autoSpaceDN w:val="0"/>
+        <w:adjustRightInd w:val="0"/>
+        <w:rPr>
+          <w:rFonts w:ascii="Consolas" w:hAnsi="Consolas" w:cs="Consolas"/>
+          <w:color w:val="000000"/>
+          <w:sz w:val="19"/>
+          <w:szCs w:val="19"/>
+        </w:rPr>
+      </w:pPr>
+      <w:r>
+        <w:rPr>
+          <w:rFonts w:ascii="Consolas" w:hAnsi="Consolas" w:cs="Consolas"/>
+          <w:color w:val="000000"/>
+          <w:sz w:val="19"/>
+          <w:szCs w:val="19"/>
+        </w:rPr>
+        <w:t xml:space="preserve">            </w:t>
+      </w:r>
+      <w:r>
+        <w:rPr>
+          <w:rFonts w:ascii="Consolas" w:hAnsi="Consolas" w:cs="Consolas"/>
+          <w:color w:val="0000FF"/>
+          <w:sz w:val="19"/>
+          <w:szCs w:val="19"/>
+        </w:rPr>
+        <w:t>int</w:t>
+      </w:r>
+      <w:r>
+        <w:rPr>
+          <w:rFonts w:ascii="Consolas" w:hAnsi="Consolas" w:cs="Consolas"/>
+          <w:color w:val="000000"/>
+          <w:sz w:val="19"/>
+          <w:szCs w:val="19"/>
+        </w:rPr>
+        <w:t xml:space="preserve"> int2 = 2;</w:t>
+      </w:r>
+    </w:p>
+    <w:p>
+      <w:pPr>
+        <w:autoSpaceDE w:val="0"/>
+        <w:autoSpaceDN w:val="0"/>
+        <w:adjustRightInd w:val="0"/>
+        <w:rPr>
+          <w:rFonts w:ascii="Consolas" w:hAnsi="Consolas" w:cs="Consolas"/>
+          <w:color w:val="000000"/>
+          <w:sz w:val="19"/>
+          <w:szCs w:val="19"/>
+        </w:rPr>
+      </w:pPr>
+      <w:r>
+        <w:rPr>
+          <w:rFonts w:ascii="Consolas" w:hAnsi="Consolas" w:cs="Consolas"/>
+          <w:color w:val="000000"/>
+          <w:sz w:val="19"/>
+          <w:szCs w:val="19"/>
+        </w:rPr>
+        <w:t xml:space="preserve">            </w:t>
+      </w:r>
+      <w:r>
+        <w:rPr>
+          <w:rFonts w:ascii="Consolas" w:hAnsi="Consolas" w:cs="Consolas"/>
+          <w:color w:val="0000FF"/>
+          <w:sz w:val="19"/>
+          <w:szCs w:val="19"/>
+        </w:rPr>
+        <w:t>int</w:t>
+      </w:r>
+      <w:r>
+        <w:rPr>
+          <w:rFonts w:ascii="Consolas" w:hAnsi="Consolas" w:cs="Consolas"/>
+          <w:color w:val="000000"/>
+          <w:sz w:val="19"/>
+          <w:szCs w:val="19"/>
+        </w:rPr>
+        <w:t xml:space="preserve"> int3 = 3;</w:t>
+      </w:r>
+    </w:p>
+    <w:p>
+      <w:pPr>
+        <w:autoSpaceDE w:val="0"/>
+        <w:autoSpaceDN w:val="0"/>
+        <w:adjustRightInd w:val="0"/>
+        <w:rPr>
+          <w:rFonts w:ascii="Consolas" w:hAnsi="Consolas" w:cs="Consolas"/>
+          <w:color w:val="000000"/>
+          <w:sz w:val="19"/>
+          <w:szCs w:val="19"/>
+        </w:rPr>
+      </w:pPr>
+      <w:r>
+        <w:rPr>
+          <w:rFonts w:ascii="Consolas" w:hAnsi="Consolas" w:cs="Consolas"/>
+          <w:color w:val="000000"/>
+          <w:sz w:val="19"/>
+          <w:szCs w:val="19"/>
+        </w:rPr>
+        <w:t xml:space="preserve">            </w:t>
+      </w:r>
+      <w:r>
+        <w:rPr>
+          <w:rFonts w:ascii="Consolas" w:hAnsi="Consolas" w:cs="Consolas"/>
+          <w:color w:val="0000FF"/>
+          <w:sz w:val="19"/>
+          <w:szCs w:val="19"/>
+        </w:rPr>
+        <w:t>int</w:t>
+      </w:r>
+      <w:r>
+        <w:rPr>
+          <w:rFonts w:ascii="Consolas" w:hAnsi="Consolas" w:cs="Consolas"/>
+          <w:color w:val="000000"/>
+          <w:sz w:val="19"/>
+          <w:szCs w:val="19"/>
+        </w:rPr>
+        <w:t xml:space="preserve"> int4 = 2;</w:t>
+      </w:r>
+    </w:p>
+    <w:p>
+      <w:pPr>
+        <w:autoSpaceDE w:val="0"/>
+        <w:autoSpaceDN w:val="0"/>
+        <w:adjustRightInd w:val="0"/>
+        <w:rPr>
+          <w:rFonts w:ascii="Consolas" w:hAnsi="Consolas" w:cs="Consolas"/>
+          <w:color w:val="000000"/>
+          <w:sz w:val="19"/>
+          <w:szCs w:val="19"/>
+        </w:rPr>
+      </w:pPr>
+      <w:r>
+        <w:rPr>
+          <w:rFonts w:ascii="Consolas" w:hAnsi="Consolas" w:cs="Consolas"/>
+          <w:color w:val="000000"/>
+          <w:sz w:val="19"/>
+          <w:szCs w:val="19"/>
+        </w:rPr>
+        <w:t xml:space="preserve">            </w:t>
+      </w:r>
+      <w:r>
+        <w:rPr>
+          <w:rFonts w:ascii="Consolas" w:hAnsi="Consolas" w:cs="Consolas"/>
+          <w:color w:val="0000FF"/>
+          <w:sz w:val="19"/>
+          <w:szCs w:val="19"/>
+        </w:rPr>
+        <w:t>int</w:t>
+      </w:r>
+      <w:r>
+        <w:rPr>
+          <w:rFonts w:ascii="Consolas" w:hAnsi="Consolas" w:cs="Consolas"/>
+          <w:color w:val="000000"/>
+          <w:sz w:val="19"/>
+          <w:szCs w:val="19"/>
+        </w:rPr>
+        <w:t xml:space="preserve"> int5 = 2;</w:t>
+      </w:r>
+    </w:p>
+    <w:p>
+      <w:pPr>
+        <w:autoSpaceDE w:val="0"/>
+        <w:autoSpaceDN w:val="0"/>
+        <w:adjustRightInd w:val="0"/>
+        <w:rPr>
+          <w:rFonts w:ascii="Consolas" w:hAnsi="Consolas" w:cs="Consolas"/>
+          <w:color w:val="000000"/>
+          <w:sz w:val="19"/>
+          <w:szCs w:val="19"/>
+        </w:rPr>
+      </w:pPr>
+      <w:r>
+        <w:rPr>
+          <w:rFonts w:ascii="Consolas" w:hAnsi="Consolas" w:cs="Consolas"/>
+          <w:color w:val="000000"/>
+          <w:sz w:val="19"/>
+          <w:szCs w:val="19"/>
+        </w:rPr>
+        <w:t xml:space="preserve">            </w:t>
+      </w:r>
+      <w:r>
+        <w:rPr>
+          <w:rFonts w:ascii="Consolas" w:hAnsi="Consolas" w:cs="Consolas"/>
+          <w:color w:val="0000FF"/>
+          <w:sz w:val="19"/>
+          <w:szCs w:val="19"/>
+        </w:rPr>
+        <w:t>int</w:t>
+      </w:r>
+      <w:r>
+        <w:rPr>
+          <w:rFonts w:ascii="Consolas" w:hAnsi="Consolas" w:cs="Consolas"/>
+          <w:color w:val="000000"/>
+          <w:sz w:val="19"/>
+          <w:szCs w:val="19"/>
+        </w:rPr>
+        <w:t xml:space="preserve"> int6 = 3;</w:t>
+      </w:r>
+    </w:p>
+    <w:p>
+      <w:pPr>
+        <w:autoSpaceDE w:val="0"/>
+        <w:autoSpaceDN w:val="0"/>
+        <w:adjustRightInd w:val="0"/>
+        <w:rPr>
+          <w:rFonts w:ascii="Consolas" w:hAnsi="Consolas" w:cs="Consolas"/>
+          <w:color w:val="000000"/>
+          <w:sz w:val="19"/>
+          <w:szCs w:val="19"/>
+        </w:rPr>
+      </w:pPr>
+    </w:p>
+    <w:p>
+      <w:pPr>
+        <w:autoSpaceDE w:val="0"/>
+        <w:autoSpaceDN w:val="0"/>
+        <w:adjustRightInd w:val="0"/>
+        <w:rPr>
+          <w:rFonts w:ascii="Consolas" w:hAnsi="Consolas" w:cs="Consolas"/>
+          <w:color w:val="000000"/>
+          <w:sz w:val="19"/>
+          <w:szCs w:val="19"/>
+        </w:rPr>
+      </w:pPr>
+      <w:r>
+        <w:rPr>
+          <w:rFonts w:ascii="Consolas" w:hAnsi="Consolas" w:cs="Consolas"/>
+          <w:color w:val="000000"/>
+          <w:sz w:val="19"/>
+          <w:szCs w:val="19"/>
+        </w:rPr>
+        <w:t xml:space="preserve">            </w:t>
+      </w:r>
+      <w:r>
+        <w:rPr>
+          <w:rFonts w:ascii="Consolas" w:hAnsi="Consolas" w:cs="Consolas"/>
+          <w:color w:val="008000"/>
+          <w:sz w:val="19"/>
+          <w:szCs w:val="19"/>
+        </w:rPr>
+        <w:t>//act</w:t>
+      </w:r>
+    </w:p>
+    <w:p>
+      <w:pPr>
+        <w:autoSpaceDE w:val="0"/>
+        <w:autoSpaceDN w:val="0"/>
+        <w:adjustRightInd w:val="0"/>
+        <w:rPr>
+          <w:rFonts w:ascii="Consolas" w:hAnsi="Consolas" w:cs="Consolas"/>
+          <w:color w:val="000000"/>
+          <w:sz w:val="19"/>
+          <w:szCs w:val="19"/>
+        </w:rPr>
+      </w:pPr>
+      <w:r>
+        <w:rPr>
+          <w:rFonts w:ascii="Consolas" w:hAnsi="Consolas" w:cs="Consolas"/>
+          <w:color w:val="000000"/>
+          <w:sz w:val="19"/>
+          <w:szCs w:val="19"/>
+        </w:rPr>
+        <w:t xml:space="preserve">            list1.Add(int1);</w:t>
+      </w:r>
+    </w:p>
+    <w:p>
+      <w:pPr>
+        <w:autoSpaceDE w:val="0"/>
+        <w:autoSpaceDN w:val="0"/>
+        <w:adjustRightInd w:val="0"/>
+        <w:rPr>
+          <w:rFonts w:ascii="Consolas" w:hAnsi="Consolas" w:cs="Consolas"/>
+          <w:color w:val="000000"/>
+          <w:sz w:val="19"/>
+          <w:szCs w:val="19"/>
+        </w:rPr>
+      </w:pPr>
+      <w:r>
+        <w:rPr>
+          <w:rFonts w:ascii="Consolas" w:hAnsi="Consolas" w:cs="Consolas"/>
+          <w:color w:val="000000"/>
+          <w:sz w:val="19"/>
+          <w:szCs w:val="19"/>
+        </w:rPr>
+        <w:t xml:space="preserve">            list1.Add(int2);</w:t>
+      </w:r>
+    </w:p>
+    <w:p>
+      <w:pPr>
+        <w:autoSpaceDE w:val="0"/>
+        <w:autoSpaceDN w:val="0"/>
+        <w:adjustRightInd w:val="0"/>
+        <w:rPr>
+          <w:rFonts w:ascii="Consolas" w:hAnsi="Consolas" w:cs="Consolas"/>
+          <w:color w:val="000000"/>
+          <w:sz w:val="19"/>
+          <w:szCs w:val="19"/>
+        </w:rPr>
+      </w:pPr>
+      <w:r>
+        <w:rPr>
+          <w:rFonts w:ascii="Consolas" w:hAnsi="Consolas" w:cs="Consolas"/>
+          <w:color w:val="000000"/>
+          <w:sz w:val="19"/>
+          <w:szCs w:val="19"/>
+        </w:rPr>
+        <w:t xml:space="preserve">            list1.Add(int3);</w:t>
+      </w:r>
+    </w:p>
+    <w:p>
+      <w:pPr>
+        <w:autoSpaceDE w:val="0"/>
+        <w:autoSpaceDN w:val="0"/>
+        <w:adjustRightInd w:val="0"/>
+        <w:rPr>
+          <w:rFonts w:ascii="Consolas" w:hAnsi="Consolas" w:cs="Consolas"/>
+          <w:color w:val="000000"/>
+          <w:sz w:val="19"/>
+          <w:szCs w:val="19"/>
+        </w:rPr>
+      </w:pPr>
+      <w:r>
+        <w:rPr>
+          <w:rFonts w:ascii="Consolas" w:hAnsi="Consolas" w:cs="Consolas"/>
+          <w:color w:val="000000"/>
+          <w:sz w:val="19"/>
+          <w:szCs w:val="19"/>
+        </w:rPr>
+        <w:t xml:space="preserve">            list2.Add(int4);</w:t>
+      </w:r>
+    </w:p>
+    <w:p>
+      <w:pPr>
+        <w:autoSpaceDE w:val="0"/>
+        <w:autoSpaceDN w:val="0"/>
+        <w:adjustRightInd w:val="0"/>
+        <w:rPr>
+          <w:rFonts w:ascii="Consolas" w:hAnsi="Consolas" w:cs="Consolas"/>
+          <w:color w:val="000000"/>
+          <w:sz w:val="19"/>
+          <w:szCs w:val="19"/>
+        </w:rPr>
+      </w:pPr>
+      <w:r>
+        <w:rPr>
+          <w:rFonts w:ascii="Consolas" w:hAnsi="Consolas" w:cs="Consolas"/>
+          <w:color w:val="000000"/>
+          <w:sz w:val="19"/>
+          <w:szCs w:val="19"/>
+        </w:rPr>
+        <w:t xml:space="preserve">            list2.Add(int5);</w:t>
+      </w:r>
+    </w:p>
+    <w:p>
+      <w:pPr>
+        <w:autoSpaceDE w:val="0"/>
+        <w:autoSpaceDN w:val="0"/>
+        <w:adjustRightInd w:val="0"/>
+        <w:rPr>
+          <w:rFonts w:ascii="Consolas" w:hAnsi="Consolas" w:cs="Consolas"/>
+          <w:color w:val="000000"/>
+          <w:sz w:val="19"/>
+          <w:szCs w:val="19"/>
+        </w:rPr>
+      </w:pPr>
+      <w:r>
+        <w:rPr>
+          <w:rFonts w:ascii="Consolas" w:hAnsi="Consolas" w:cs="Consolas"/>
+          <w:color w:val="000000"/>
+          <w:sz w:val="19"/>
+          <w:szCs w:val="19"/>
+        </w:rPr>
+        <w:t xml:space="preserve">            list2.Add(int6);</w:t>
+      </w:r>
+    </w:p>
+    <w:p>
+      <w:pPr>
+        <w:autoSpaceDE w:val="0"/>
+        <w:autoSpaceDN w:val="0"/>
+        <w:adjustRightInd w:val="0"/>
+        <w:rPr>
+          <w:rFonts w:ascii="Consolas" w:hAnsi="Consolas" w:cs="Consolas"/>
+          <w:color w:val="000000"/>
+          <w:sz w:val="19"/>
+          <w:szCs w:val="19"/>
+        </w:rPr>
+      </w:pPr>
+    </w:p>
+    <w:p>
+      <w:pPr>
+        <w:autoSpaceDE w:val="0"/>
+        <w:autoSpaceDN w:val="0"/>
+        <w:adjustRightInd w:val="0"/>
+        <w:rPr>
+          <w:rFonts w:ascii="Consolas" w:hAnsi="Consolas" w:cs="Consolas"/>
+          <w:color w:val="000000"/>
+          <w:sz w:val="19"/>
+          <w:szCs w:val="19"/>
+        </w:rPr>
+      </w:pPr>
+      <w:r>
+        <w:rPr>
+          <w:rFonts w:ascii="Consolas" w:hAnsi="Consolas" w:cs="Consolas"/>
+          <w:color w:val="000000"/>
+          <w:sz w:val="19"/>
+          <w:szCs w:val="19"/>
+        </w:rPr>
+        <w:t xml:space="preserve">            CustomList&lt;</w:t>
+      </w:r>
+      <w:r>
+        <w:rPr>
+          <w:rFonts w:ascii="Consolas" w:hAnsi="Consolas" w:cs="Consolas"/>
+          <w:color w:val="0000FF"/>
+          <w:sz w:val="19"/>
+          <w:szCs w:val="19"/>
+        </w:rPr>
+        <w:t>int</w:t>
+      </w:r>
+      <w:r>
+        <w:rPr>
+          <w:rFonts w:ascii="Consolas" w:hAnsi="Consolas" w:cs="Consolas"/>
+          <w:color w:val="000000"/>
+          <w:sz w:val="19"/>
+          <w:szCs w:val="19"/>
+        </w:rPr>
+        <w:t>&gt; actual = (list1 - list2);</w:t>
+      </w:r>
+    </w:p>
+    <w:p>
+      <w:pPr>
+        <w:autoSpaceDE w:val="0"/>
+        <w:autoSpaceDN w:val="0"/>
+        <w:adjustRightInd w:val="0"/>
+        <w:rPr>
+          <w:rFonts w:ascii="Consolas" w:hAnsi="Consolas" w:cs="Consolas"/>
+          <w:color w:val="000000"/>
+          <w:sz w:val="19"/>
+          <w:szCs w:val="19"/>
+        </w:rPr>
+      </w:pPr>
+    </w:p>
+    <w:p>
+      <w:pPr>
+        <w:autoSpaceDE w:val="0"/>
+        <w:autoSpaceDN w:val="0"/>
+        <w:adjustRightInd w:val="0"/>
+        <w:rPr>
+          <w:rFonts w:ascii="Consolas" w:hAnsi="Consolas" w:cs="Consolas"/>
+          <w:color w:val="000000"/>
+          <w:sz w:val="19"/>
+          <w:szCs w:val="19"/>
+        </w:rPr>
+      </w:pPr>
+      <w:r>
+        <w:rPr>
+          <w:rFonts w:ascii="Consolas" w:hAnsi="Consolas" w:cs="Consolas"/>
+          <w:color w:val="000000"/>
+          <w:sz w:val="19"/>
+          <w:szCs w:val="19"/>
+        </w:rPr>
+        <w:t xml:space="preserve">            </w:t>
+      </w:r>
+      <w:r>
+        <w:rPr>
+          <w:rFonts w:ascii="Consolas" w:hAnsi="Consolas" w:cs="Consolas"/>
+          <w:color w:val="008000"/>
+          <w:sz w:val="19"/>
+          <w:szCs w:val="19"/>
+        </w:rPr>
+        <w:t>//assert</w:t>
+      </w:r>
+    </w:p>
+    <w:p>
+      <w:pPr>
+        <w:autoSpaceDE w:val="0"/>
+        <w:autoSpaceDN w:val="0"/>
+        <w:adjustRightInd w:val="0"/>
+        <w:rPr>
+          <w:rFonts w:ascii="Consolas" w:hAnsi="Consolas" w:cs="Consolas"/>
+          <w:color w:val="000000"/>
+          <w:sz w:val="19"/>
+          <w:szCs w:val="19"/>
+        </w:rPr>
+      </w:pPr>
+      <w:r>
+        <w:rPr>
+          <w:rFonts w:ascii="Consolas" w:hAnsi="Consolas" w:cs="Consolas"/>
+          <w:color w:val="000000"/>
+          <w:sz w:val="19"/>
+          <w:szCs w:val="19"/>
+        </w:rPr>
+        <w:t xml:space="preserve">            Assert.AreEqual(expected, </w:t>
+      </w:r>
+      <w:proofErr w:type="gramStart"/>
+      <w:r>
+        <w:rPr>
+          <w:rFonts w:ascii="Consolas" w:hAnsi="Consolas" w:cs="Consolas"/>
+          <w:color w:val="000000"/>
+          <w:sz w:val="19"/>
+          <w:szCs w:val="19"/>
+        </w:rPr>
+        <w:t>actual.ToString</w:t>
+      </w:r>
+      <w:proofErr w:type="gramEnd"/>
+      <w:r>
+        <w:rPr>
+          <w:rFonts w:ascii="Consolas" w:hAnsi="Consolas" w:cs="Consolas"/>
+          <w:color w:val="000000"/>
+          <w:sz w:val="19"/>
+          <w:szCs w:val="19"/>
+        </w:rPr>
+        <w:t>());</w:t>
+      </w:r>
+    </w:p>
+    <w:p>
+      <w:pPr>
+        <w:snapToGrid w:val="0"/>
+        <w:spacing w:line="480" w:lineRule="auto"/>
+        <w:rPr>
+          <w:rFonts w:ascii="Georgia" w:hAnsi="Georgia"/>
+          <w:b/>
+          <w:bCs/>
+        </w:rPr>
+      </w:pPr>
+      <w:r>
+        <w:rPr>
+          <w:rFonts w:ascii="Consolas" w:hAnsi="Consolas" w:cs="Consolas"/>
+          <w:color w:val="000000"/>
+          <w:sz w:val="19"/>
+          <w:szCs w:val="19"/>
+        </w:rPr>
+        <w:t xml:space="preserve">        }</w:t>
+      </w:r>
     </w:p>
     <w:p>
       <w:pPr>
@@ -146,6 +2117,345 @@
 <file path=word/numbering.xml><?xml version="1.0" encoding="utf-8"?>
 <w:numbering xmlns:wpc="http://schemas.microsoft.com/office/word/2010/wordprocessingCanvas" xmlns:cx="http://schemas.microsoft.com/office/drawing/2014/chartex" xmlns:cx1="http://schemas.microsoft.com/office/drawing/2015/9/8/chartex" xmlns:cx2="http://schemas.microsoft.com/office/drawing/2015/10/21/chartex" xmlns:cx3="http://schemas.microsoft.com/office/drawing/2016/5/9/chartex" xmlns:cx4="http://schemas.microsoft.com/office/drawing/2016/5/10/chartex" xmlns:cx5="http://schemas.microsoft.com/office/drawing/2016/5/11/chartex" xmlns:cx6="http://schemas.microsoft.com/office/drawing/2016/5/12/chartex" xmlns:cx7="http://schemas.microsoft.com/office/drawing/2016/5/13/chartex" xmlns:cx8="http://schemas.microsoft.com/office/drawing/2016/5/14/chartex" xmlns:mc="http://schemas.openxmlformats.org/markup-compatibility/2006" xmlns:aink="http://schemas.microsoft.com/office/drawing/2016/ink" xmlns:am3d="http://schemas.microsoft.com/office/drawing/2017/model3d" xmlns:o="urn:schemas-microsoft-com:office:office" xmlns:r="http://schemas.openxmlformats.org/officeDocument/2006/relationships" xmlns:m="http://schemas.openxmlformats.org/officeDocument/2006/math" xmlns:v="urn:schemas-microsoft-com:vml" xmlns:wp14="http://schemas.microsoft.com/office/word/2010/wordprocessingDrawing" xmlns:wp="http://schemas.openxmlformats.org/drawingml/2006/wordprocessingDrawing" xmlns:w10="urn:schemas-microsoft-com:office:word" xmlns:w="http://schemas.openxmlformats.org/wordprocessingml/2006/main" xmlns:w14="http://schemas.microsoft.com/office/word/2010/wordml" xmlns:w15="http://schemas.microsoft.com/office/word/2012/wordml" xmlns:w16cid="http://schemas.microsoft.com/office/word/2016/wordml/cid" xmlns:w16se="http://schemas.microsoft.com/office/word/2015/wordml/symex" xmlns:wpg="http://schemas.microsoft.com/office/word/2010/wordprocessingGroup" xmlns:wpi="http://schemas.microsoft.com/office/word/2010/wordprocessingInk" xmlns:wne="http://schemas.microsoft.com/office/word/2006/wordml" xmlns:wps="http://schemas.microsoft.com/office/word/2010/wordprocessingShape" mc:Ignorable="w14 w15 w16se w16cid wp14">
   <w:abstractNum w:abstractNumId="0" w15:restartNumberingAfterBreak="0">
+    <w:nsid w:val="041F46B9"/>
+    <w:multiLevelType w:val="hybridMultilevel"/>
+    <w:tmpl w:val="059EDDE6"/>
+    <w:lvl w:ilvl="0" w:tplc="53C2CBAC">
+      <w:start w:val="10"/>
+      <w:numFmt w:val="bullet"/>
+      <w:lvlText w:val="-"/>
+      <w:lvlJc w:val="left"/>
+      <w:pPr>
+        <w:ind w:left="720" w:hanging="360"/>
+      </w:pPr>
+      <w:rPr>
+        <w:rFonts w:ascii="Georgia" w:eastAsiaTheme="minorHAnsi" w:hAnsi="Georgia" w:cstheme="minorBidi" w:hint="default"/>
+      </w:rPr>
+    </w:lvl>
+    <w:lvl w:ilvl="1" w:tplc="04090003" w:tentative="1">
+      <w:start w:val="1"/>
+      <w:numFmt w:val="bullet"/>
+      <w:lvlText w:val="o"/>
+      <w:lvlJc w:val="left"/>
+      <w:pPr>
+        <w:ind w:left="1440" w:hanging="360"/>
+      </w:pPr>
+      <w:rPr>
+        <w:rFonts w:ascii="Courier New" w:hAnsi="Courier New" w:cs="Courier New" w:hint="default"/>
+      </w:rPr>
+    </w:lvl>
+    <w:lvl w:ilvl="2" w:tplc="04090005" w:tentative="1">
+      <w:start w:val="1"/>
+      <w:numFmt w:val="bullet"/>
+      <w:lvlText w:val=""/>
+      <w:lvlJc w:val="left"/>
+      <w:pPr>
+        <w:ind w:left="2160" w:hanging="360"/>
+      </w:pPr>
+      <w:rPr>
+        <w:rFonts w:ascii="Wingdings" w:hAnsi="Wingdings" w:hint="default"/>
+      </w:rPr>
+    </w:lvl>
+    <w:lvl w:ilvl="3" w:tplc="04090001" w:tentative="1">
+      <w:start w:val="1"/>
+      <w:numFmt w:val="bullet"/>
+      <w:lvlText w:val=""/>
+      <w:lvlJc w:val="left"/>
+      <w:pPr>
+        <w:ind w:left="2880" w:hanging="360"/>
+      </w:pPr>
+      <w:rPr>
+        <w:rFonts w:ascii="Symbol" w:hAnsi="Symbol" w:hint="default"/>
+      </w:rPr>
+    </w:lvl>
+    <w:lvl w:ilvl="4" w:tplc="04090003" w:tentative="1">
+      <w:start w:val="1"/>
+      <w:numFmt w:val="bullet"/>
+      <w:lvlText w:val="o"/>
+      <w:lvlJc w:val="left"/>
+      <w:pPr>
+        <w:ind w:left="3600" w:hanging="360"/>
+      </w:pPr>
+      <w:rPr>
+        <w:rFonts w:ascii="Courier New" w:hAnsi="Courier New" w:cs="Courier New" w:hint="default"/>
+      </w:rPr>
+    </w:lvl>
+    <w:lvl w:ilvl="5" w:tplc="04090005" w:tentative="1">
+      <w:start w:val="1"/>
+      <w:numFmt w:val="bullet"/>
+      <w:lvlText w:val=""/>
+      <w:lvlJc w:val="left"/>
+      <w:pPr>
+        <w:ind w:left="4320" w:hanging="360"/>
+      </w:pPr>
+      <w:rPr>
+        <w:rFonts w:ascii="Wingdings" w:hAnsi="Wingdings" w:hint="default"/>
+      </w:rPr>
+    </w:lvl>
+    <w:lvl w:ilvl="6" w:tplc="04090001" w:tentative="1">
+      <w:start w:val="1"/>
+      <w:numFmt w:val="bullet"/>
+      <w:lvlText w:val=""/>
+      <w:lvlJc w:val="left"/>
+      <w:pPr>
+        <w:ind w:left="5040" w:hanging="360"/>
+      </w:pPr>
+      <w:rPr>
+        <w:rFonts w:ascii="Symbol" w:hAnsi="Symbol" w:hint="default"/>
+      </w:rPr>
+    </w:lvl>
+    <w:lvl w:ilvl="7" w:tplc="04090003" w:tentative="1">
+      <w:start w:val="1"/>
+      <w:numFmt w:val="bullet"/>
+      <w:lvlText w:val="o"/>
+      <w:lvlJc w:val="left"/>
+      <w:pPr>
+        <w:ind w:left="5760" w:hanging="360"/>
+      </w:pPr>
+      <w:rPr>
+        <w:rFonts w:ascii="Courier New" w:hAnsi="Courier New" w:cs="Courier New" w:hint="default"/>
+      </w:rPr>
+    </w:lvl>
+    <w:lvl w:ilvl="8" w:tplc="04090005" w:tentative="1">
+      <w:start w:val="1"/>
+      <w:numFmt w:val="bullet"/>
+      <w:lvlText w:val=""/>
+      <w:lvlJc w:val="left"/>
+      <w:pPr>
+        <w:ind w:left="6480" w:hanging="360"/>
+      </w:pPr>
+      <w:rPr>
+        <w:rFonts w:ascii="Wingdings" w:hAnsi="Wingdings" w:hint="default"/>
+      </w:rPr>
+    </w:lvl>
+  </w:abstractNum>
+  <w:abstractNum w:abstractNumId="1" w15:restartNumberingAfterBreak="0">
+    <w:nsid w:val="1C180D78"/>
+    <w:multiLevelType w:val="hybridMultilevel"/>
+    <w:tmpl w:val="DEA87400"/>
+    <w:lvl w:ilvl="0" w:tplc="04090001">
+      <w:start w:val="1"/>
+      <w:numFmt w:val="bullet"/>
+      <w:lvlText w:val=""/>
+      <w:lvlJc w:val="left"/>
+      <w:pPr>
+        <w:ind w:left="720" w:hanging="360"/>
+      </w:pPr>
+      <w:rPr>
+        <w:rFonts w:ascii="Symbol" w:hAnsi="Symbol" w:hint="default"/>
+      </w:rPr>
+    </w:lvl>
+    <w:lvl w:ilvl="1" w:tplc="04090003" w:tentative="1">
+      <w:start w:val="1"/>
+      <w:numFmt w:val="bullet"/>
+      <w:lvlText w:val="o"/>
+      <w:lvlJc w:val="left"/>
+      <w:pPr>
+        <w:ind w:left="1440" w:hanging="360"/>
+      </w:pPr>
+      <w:rPr>
+        <w:rFonts w:ascii="Courier New" w:hAnsi="Courier New" w:cs="Courier New" w:hint="default"/>
+      </w:rPr>
+    </w:lvl>
+    <w:lvl w:ilvl="2" w:tplc="04090005" w:tentative="1">
+      <w:start w:val="1"/>
+      <w:numFmt w:val="bullet"/>
+      <w:lvlText w:val=""/>
+      <w:lvlJc w:val="left"/>
+      <w:pPr>
+        <w:ind w:left="2160" w:hanging="360"/>
+      </w:pPr>
+      <w:rPr>
+        <w:rFonts w:ascii="Wingdings" w:hAnsi="Wingdings" w:hint="default"/>
+      </w:rPr>
+    </w:lvl>
+    <w:lvl w:ilvl="3" w:tplc="04090001" w:tentative="1">
+      <w:start w:val="1"/>
+      <w:numFmt w:val="bullet"/>
+      <w:lvlText w:val=""/>
+      <w:lvlJc w:val="left"/>
+      <w:pPr>
+        <w:ind w:left="2880" w:hanging="360"/>
+      </w:pPr>
+      <w:rPr>
+        <w:rFonts w:ascii="Symbol" w:hAnsi="Symbol" w:hint="default"/>
+      </w:rPr>
+    </w:lvl>
+    <w:lvl w:ilvl="4" w:tplc="04090003" w:tentative="1">
+      <w:start w:val="1"/>
+      <w:numFmt w:val="bullet"/>
+      <w:lvlText w:val="o"/>
+      <w:lvlJc w:val="left"/>
+      <w:pPr>
+        <w:ind w:left="3600" w:hanging="360"/>
+      </w:pPr>
+      <w:rPr>
+        <w:rFonts w:ascii="Courier New" w:hAnsi="Courier New" w:cs="Courier New" w:hint="default"/>
+      </w:rPr>
+    </w:lvl>
+    <w:lvl w:ilvl="5" w:tplc="04090005" w:tentative="1">
+      <w:start w:val="1"/>
+      <w:numFmt w:val="bullet"/>
+      <w:lvlText w:val=""/>
+      <w:lvlJc w:val="left"/>
+      <w:pPr>
+        <w:ind w:left="4320" w:hanging="360"/>
+      </w:pPr>
+      <w:rPr>
+        <w:rFonts w:ascii="Wingdings" w:hAnsi="Wingdings" w:hint="default"/>
+      </w:rPr>
+    </w:lvl>
+    <w:lvl w:ilvl="6" w:tplc="04090001" w:tentative="1">
+      <w:start w:val="1"/>
+      <w:numFmt w:val="bullet"/>
+      <w:lvlText w:val=""/>
+      <w:lvlJc w:val="left"/>
+      <w:pPr>
+        <w:ind w:left="5040" w:hanging="360"/>
+      </w:pPr>
+      <w:rPr>
+        <w:rFonts w:ascii="Symbol" w:hAnsi="Symbol" w:hint="default"/>
+      </w:rPr>
+    </w:lvl>
+    <w:lvl w:ilvl="7" w:tplc="04090003" w:tentative="1">
+      <w:start w:val="1"/>
+      <w:numFmt w:val="bullet"/>
+      <w:lvlText w:val="o"/>
+      <w:lvlJc w:val="left"/>
+      <w:pPr>
+        <w:ind w:left="5760" w:hanging="360"/>
+      </w:pPr>
+      <w:rPr>
+        <w:rFonts w:ascii="Courier New" w:hAnsi="Courier New" w:cs="Courier New" w:hint="default"/>
+      </w:rPr>
+    </w:lvl>
+    <w:lvl w:ilvl="8" w:tplc="04090005" w:tentative="1">
+      <w:start w:val="1"/>
+      <w:numFmt w:val="bullet"/>
+      <w:lvlText w:val=""/>
+      <w:lvlJc w:val="left"/>
+      <w:pPr>
+        <w:ind w:left="6480" w:hanging="360"/>
+      </w:pPr>
+      <w:rPr>
+        <w:rFonts w:ascii="Wingdings" w:hAnsi="Wingdings" w:hint="default"/>
+      </w:rPr>
+    </w:lvl>
+  </w:abstractNum>
+  <w:abstractNum w:abstractNumId="2" w15:restartNumberingAfterBreak="0">
+    <w:nsid w:val="3D576DFE"/>
+    <w:multiLevelType w:val="hybridMultilevel"/>
+    <w:tmpl w:val="DE38BEEA"/>
+    <w:lvl w:ilvl="0" w:tplc="04090001">
+      <w:start w:val="1"/>
+      <w:numFmt w:val="bullet"/>
+      <w:lvlText w:val=""/>
+      <w:lvlJc w:val="left"/>
+      <w:pPr>
+        <w:ind w:left="720" w:hanging="360"/>
+      </w:pPr>
+      <w:rPr>
+        <w:rFonts w:ascii="Symbol" w:hAnsi="Symbol" w:hint="default"/>
+      </w:rPr>
+    </w:lvl>
+    <w:lvl w:ilvl="1" w:tplc="04090003" w:tentative="1">
+      <w:start w:val="1"/>
+      <w:numFmt w:val="bullet"/>
+      <w:lvlText w:val="o"/>
+      <w:lvlJc w:val="left"/>
+      <w:pPr>
+        <w:ind w:left="1440" w:hanging="360"/>
+      </w:pPr>
+      <w:rPr>
+        <w:rFonts w:ascii="Courier New" w:hAnsi="Courier New" w:cs="Courier New" w:hint="default"/>
+      </w:rPr>
+    </w:lvl>
+    <w:lvl w:ilvl="2" w:tplc="04090005" w:tentative="1">
+      <w:start w:val="1"/>
+      <w:numFmt w:val="bullet"/>
+      <w:lvlText w:val=""/>
+      <w:lvlJc w:val="left"/>
+      <w:pPr>
+        <w:ind w:left="2160" w:hanging="360"/>
+      </w:pPr>
+      <w:rPr>
+        <w:rFonts w:ascii="Wingdings" w:hAnsi="Wingdings" w:hint="default"/>
+      </w:rPr>
+    </w:lvl>
+    <w:lvl w:ilvl="3" w:tplc="04090001" w:tentative="1">
+      <w:start w:val="1"/>
+      <w:numFmt w:val="bullet"/>
+      <w:lvlText w:val=""/>
+      <w:lvlJc w:val="left"/>
+      <w:pPr>
+        <w:ind w:left="2880" w:hanging="360"/>
+      </w:pPr>
+      <w:rPr>
+        <w:rFonts w:ascii="Symbol" w:hAnsi="Symbol" w:hint="default"/>
+      </w:rPr>
+    </w:lvl>
+    <w:lvl w:ilvl="4" w:tplc="04090003" w:tentative="1">
+      <w:start w:val="1"/>
+      <w:numFmt w:val="bullet"/>
+      <w:lvlText w:val="o"/>
+      <w:lvlJc w:val="left"/>
+      <w:pPr>
+        <w:ind w:left="3600" w:hanging="360"/>
+      </w:pPr>
+      <w:rPr>
+        <w:rFonts w:ascii="Courier New" w:hAnsi="Courier New" w:cs="Courier New" w:hint="default"/>
+      </w:rPr>
+    </w:lvl>
+    <w:lvl w:ilvl="5" w:tplc="04090005" w:tentative="1">
+      <w:start w:val="1"/>
+      <w:numFmt w:val="bullet"/>
+      <w:lvlText w:val=""/>
+      <w:lvlJc w:val="left"/>
+      <w:pPr>
+        <w:ind w:left="4320" w:hanging="360"/>
+      </w:pPr>
+      <w:rPr>
+        <w:rFonts w:ascii="Wingdings" w:hAnsi="Wingdings" w:hint="default"/>
+      </w:rPr>
+    </w:lvl>
+    <w:lvl w:ilvl="6" w:tplc="04090001" w:tentative="1">
+      <w:start w:val="1"/>
+      <w:numFmt w:val="bullet"/>
+      <w:lvlText w:val=""/>
+      <w:lvlJc w:val="left"/>
+      <w:pPr>
+        <w:ind w:left="5040" w:hanging="360"/>
+      </w:pPr>
+      <w:rPr>
+        <w:rFonts w:ascii="Symbol" w:hAnsi="Symbol" w:hint="default"/>
+      </w:rPr>
+    </w:lvl>
+    <w:lvl w:ilvl="7" w:tplc="04090003" w:tentative="1">
+      <w:start w:val="1"/>
+      <w:numFmt w:val="bullet"/>
+      <w:lvlText w:val="o"/>
+      <w:lvlJc w:val="left"/>
+      <w:pPr>
+        <w:ind w:left="5760" w:hanging="360"/>
+      </w:pPr>
+      <w:rPr>
+        <w:rFonts w:ascii="Courier New" w:hAnsi="Courier New" w:cs="Courier New" w:hint="default"/>
+      </w:rPr>
+    </w:lvl>
+    <w:lvl w:ilvl="8" w:tplc="04090005" w:tentative="1">
+      <w:start w:val="1"/>
+      <w:numFmt w:val="bullet"/>
+      <w:lvlText w:val=""/>
+      <w:lvlJc w:val="left"/>
+      <w:pPr>
+        <w:ind w:left="6480" w:hanging="360"/>
+      </w:pPr>
+      <w:rPr>
+        <w:rFonts w:ascii="Wingdings" w:hAnsi="Wingdings" w:hint="default"/>
+      </w:rPr>
+    </w:lvl>
+  </w:abstractNum>
+  <w:abstractNum w:abstractNumId="3" w15:restartNumberingAfterBreak="0">
     <w:nsid w:val="48145AB5"/>
     <w:multiLevelType w:val="hybridMultilevel"/>
     <w:tmpl w:val="6D5E3FCA"/>
@@ -258,8 +2568,133 @@
       </w:rPr>
     </w:lvl>
   </w:abstractNum>
+  <w:abstractNum w:abstractNumId="4" w15:restartNumberingAfterBreak="0">
+    <w:nsid w:val="76A274CA"/>
+    <w:multiLevelType w:val="hybridMultilevel"/>
+    <w:tmpl w:val="900484FE"/>
+    <w:lvl w:ilvl="0" w:tplc="04090001">
+      <w:start w:val="1"/>
+      <w:numFmt w:val="bullet"/>
+      <w:lvlText w:val=""/>
+      <w:lvlJc w:val="left"/>
+      <w:pPr>
+        <w:ind w:left="720" w:hanging="360"/>
+      </w:pPr>
+      <w:rPr>
+        <w:rFonts w:ascii="Symbol" w:hAnsi="Symbol" w:hint="default"/>
+      </w:rPr>
+    </w:lvl>
+    <w:lvl w:ilvl="1" w:tplc="04090003" w:tentative="1">
+      <w:start w:val="1"/>
+      <w:numFmt w:val="bullet"/>
+      <w:lvlText w:val="o"/>
+      <w:lvlJc w:val="left"/>
+      <w:pPr>
+        <w:ind w:left="1440" w:hanging="360"/>
+      </w:pPr>
+      <w:rPr>
+        <w:rFonts w:ascii="Courier New" w:hAnsi="Courier New" w:cs="Courier New" w:hint="default"/>
+      </w:rPr>
+    </w:lvl>
+    <w:lvl w:ilvl="2" w:tplc="04090005" w:tentative="1">
+      <w:start w:val="1"/>
+      <w:numFmt w:val="bullet"/>
+      <w:lvlText w:val=""/>
+      <w:lvlJc w:val="left"/>
+      <w:pPr>
+        <w:ind w:left="2160" w:hanging="360"/>
+      </w:pPr>
+      <w:rPr>
+        <w:rFonts w:ascii="Wingdings" w:hAnsi="Wingdings" w:hint="default"/>
+      </w:rPr>
+    </w:lvl>
+    <w:lvl w:ilvl="3" w:tplc="04090001" w:tentative="1">
+      <w:start w:val="1"/>
+      <w:numFmt w:val="bullet"/>
+      <w:lvlText w:val=""/>
+      <w:lvlJc w:val="left"/>
+      <w:pPr>
+        <w:ind w:left="2880" w:hanging="360"/>
+      </w:pPr>
+      <w:rPr>
+        <w:rFonts w:ascii="Symbol" w:hAnsi="Symbol" w:hint="default"/>
+      </w:rPr>
+    </w:lvl>
+    <w:lvl w:ilvl="4" w:tplc="04090003" w:tentative="1">
+      <w:start w:val="1"/>
+      <w:numFmt w:val="bullet"/>
+      <w:lvlText w:val="o"/>
+      <w:lvlJc w:val="left"/>
+      <w:pPr>
+        <w:ind w:left="3600" w:hanging="360"/>
+      </w:pPr>
+      <w:rPr>
+        <w:rFonts w:ascii="Courier New" w:hAnsi="Courier New" w:cs="Courier New" w:hint="default"/>
+      </w:rPr>
+    </w:lvl>
+    <w:lvl w:ilvl="5" w:tplc="04090005" w:tentative="1">
+      <w:start w:val="1"/>
+      <w:numFmt w:val="bullet"/>
+      <w:lvlText w:val=""/>
+      <w:lvlJc w:val="left"/>
+      <w:pPr>
+        <w:ind w:left="4320" w:hanging="360"/>
+      </w:pPr>
+      <w:rPr>
+        <w:rFonts w:ascii="Wingdings" w:hAnsi="Wingdings" w:hint="default"/>
+      </w:rPr>
+    </w:lvl>
+    <w:lvl w:ilvl="6" w:tplc="04090001" w:tentative="1">
+      <w:start w:val="1"/>
+      <w:numFmt w:val="bullet"/>
+      <w:lvlText w:val=""/>
+      <w:lvlJc w:val="left"/>
+      <w:pPr>
+        <w:ind w:left="5040" w:hanging="360"/>
+      </w:pPr>
+      <w:rPr>
+        <w:rFonts w:ascii="Symbol" w:hAnsi="Symbol" w:hint="default"/>
+      </w:rPr>
+    </w:lvl>
+    <w:lvl w:ilvl="7" w:tplc="04090003" w:tentative="1">
+      <w:start w:val="1"/>
+      <w:numFmt w:val="bullet"/>
+      <w:lvlText w:val="o"/>
+      <w:lvlJc w:val="left"/>
+      <w:pPr>
+        <w:ind w:left="5760" w:hanging="360"/>
+      </w:pPr>
+      <w:rPr>
+        <w:rFonts w:ascii="Courier New" w:hAnsi="Courier New" w:cs="Courier New" w:hint="default"/>
+      </w:rPr>
+    </w:lvl>
+    <w:lvl w:ilvl="8" w:tplc="04090005" w:tentative="1">
+      <w:start w:val="1"/>
+      <w:numFmt w:val="bullet"/>
+      <w:lvlText w:val=""/>
+      <w:lvlJc w:val="left"/>
+      <w:pPr>
+        <w:ind w:left="6480" w:hanging="360"/>
+      </w:pPr>
+      <w:rPr>
+        <w:rFonts w:ascii="Wingdings" w:hAnsi="Wingdings" w:hint="default"/>
+      </w:rPr>
+    </w:lvl>
+  </w:abstractNum>
   <w:num w:numId="1">
+    <w:abstractNumId w:val="3"/>
+  </w:num>
+  <w:num w:numId="2">
     <w:abstractNumId w:val="0"/>
+  </w:num>
+  <w:num w:numId="3">
+    <w:abstractNumId w:val="1"/>
+  </w:num>
+  <w:num w:numId="4">
+    <w:abstractNumId w:val="4"/>
+  </w:num>
+  <w:num w:numId="5">
+    <w:abstractNumId w:val="2"/>
   </w:num>
 </w:numbering>
 </file>
@@ -1000,7 +3435,7 @@
 </file>
 
 <file path=customXml/itemProps1.xml><?xml version="1.0" encoding="utf-8"?>
-<ds:datastoreItem xmlns:ds="http://schemas.openxmlformats.org/officeDocument/2006/customXml" ds:itemID="{02115521-3AEB-C845-B48D-6C1B4CA77859}">
+<ds:datastoreItem xmlns:ds="http://schemas.openxmlformats.org/officeDocument/2006/customXml" ds:itemID="{58C872F2-F10F-6D45-9366-B32355B1D822}">
   <ds:schemaRefs>
     <ds:schemaRef ds:uri="http://schemas.openxmlformats.org/officeDocument/2006/bibliography"/>
   </ds:schemaRefs>

</xml_diff>

<commit_message>
error handled for indexer regarding throwing out of bounds exception, revised Remove method to be able to mimic built-in List.Remove and only remove first instance of object passed in, and revised -operator documentation to be more specific with the explanation of return type: subtraction
</commit_message>
<xml_diff>
--- a/CustomList/-Operator Documentation.docx
+++ b/CustomList/-Operator Documentation.docx
@@ -92,8 +92,40 @@
         <w:rPr>
           <w:rFonts w:ascii="Georgia" w:hAnsi="Georgia"/>
         </w:rPr>
-        <w:t>It doesn’t matter what data type the CustomList is.</w:t>
-      </w:r>
+        <w:t>The</w:t>
+      </w:r>
+      <w:r>
+        <w:rPr>
+          <w:rFonts w:ascii="Georgia" w:hAnsi="Georgia"/>
+        </w:rPr>
+        <w:t xml:space="preserve"> data type </w:t>
+      </w:r>
+      <w:r>
+        <w:rPr>
+          <w:rFonts w:ascii="Georgia" w:hAnsi="Georgia"/>
+        </w:rPr>
+        <w:t xml:space="preserve">for </w:t>
+      </w:r>
+      <w:r>
+        <w:rPr>
+          <w:rFonts w:ascii="Georgia" w:hAnsi="Georgia"/>
+        </w:rPr>
+        <w:t xml:space="preserve">CustomList </w:t>
+      </w:r>
+      <w:r>
+        <w:rPr>
+          <w:rFonts w:ascii="Georgia" w:hAnsi="Georgia"/>
+        </w:rPr>
+        <w:t>can be any data type</w:t>
+      </w:r>
+      <w:r>
+        <w:rPr>
+          <w:rFonts w:ascii="Georgia" w:hAnsi="Georgia"/>
+        </w:rPr>
+        <w:t>.</w:t>
+      </w:r>
+      <w:bookmarkStart w:id="0" w:name="_GoBack"/>
+      <w:bookmarkEnd w:id="0"/>
     </w:p>
     <w:p>
       <w:pPr>
@@ -861,8 +893,6 @@
         </w:rPr>
         <w:t>)</w:t>
       </w:r>
-      <w:bookmarkStart w:id="0" w:name="_GoBack"/>
-      <w:bookmarkEnd w:id="0"/>
     </w:p>
     <w:p>
       <w:pPr>
@@ -3435,7 +3465,7 @@
 </file>
 
 <file path=customXml/itemProps1.xml><?xml version="1.0" encoding="utf-8"?>
-<ds:datastoreItem xmlns:ds="http://schemas.openxmlformats.org/officeDocument/2006/customXml" ds:itemID="{58C872F2-F10F-6D45-9366-B32355B1D822}">
+<ds:datastoreItem xmlns:ds="http://schemas.openxmlformats.org/officeDocument/2006/customXml" ds:itemID="{37C6EC70-9C88-A348-BC95-2E556B1B3E16}">
   <ds:schemaRefs>
     <ds:schemaRef ds:uri="http://schemas.openxmlformats.org/officeDocument/2006/bibliography"/>
   </ds:schemaRefs>

</xml_diff>

<commit_message>
exported -operator documentation to PDF for readability across different OS
</commit_message>
<xml_diff>
--- a/CustomList/-Operator Documentation.docx
+++ b/CustomList/-Operator Documentation.docx
@@ -124,8 +124,6 @@
         </w:rPr>
         <w:t>.</w:t>
       </w:r>
-      <w:bookmarkStart w:id="0" w:name="_GoBack"/>
-      <w:bookmarkEnd w:id="0"/>
     </w:p>
     <w:p>
       <w:pPr>
@@ -240,26 +238,58 @@
         </w:rPr>
         <w:t xml:space="preserve">Returns a new CustomList&lt;T&gt; </w:t>
       </w:r>
-      <w:proofErr w:type="gramStart"/>
-      <w:r>
-        <w:rPr>
-          <w:rFonts w:ascii="Georgia" w:hAnsi="Georgia"/>
-        </w:rPr>
-        <w:t xml:space="preserve">after </w:t>
-      </w:r>
-      <w:r>
-        <w:rPr>
-          <w:rFonts w:ascii="Georgia" w:hAnsi="Georgia"/>
-        </w:rPr>
-        <w:t xml:space="preserve"> subtracting</w:t>
-      </w:r>
-      <w:proofErr w:type="gramEnd"/>
+      <w:r>
+        <w:rPr>
+          <w:rFonts w:ascii="Georgia" w:hAnsi="Georgia"/>
+        </w:rPr>
+        <w:t>after subtracting</w:t>
+      </w:r>
       <w:r>
         <w:rPr>
           <w:rFonts w:ascii="Georgia" w:hAnsi="Georgia"/>
         </w:rPr>
         <w:t xml:space="preserve"> one list from the other</w:t>
       </w:r>
+    </w:p>
+    <w:p>
+      <w:pPr>
+        <w:pStyle w:val="ListParagraph"/>
+        <w:numPr>
+          <w:ilvl w:val="0"/>
+          <w:numId w:val="5"/>
+        </w:numPr>
+        <w:snapToGrid w:val="0"/>
+        <w:spacing w:line="480" w:lineRule="auto"/>
+        <w:rPr>
+          <w:rFonts w:ascii="Georgia" w:hAnsi="Georgia"/>
+        </w:rPr>
+      </w:pPr>
+      <w:r>
+        <w:rPr>
+          <w:rFonts w:ascii="Georgia" w:hAnsi="Georgia"/>
+        </w:rPr>
+        <w:t>Subtracting means the new CustomList&lt;T&gt;</w:t>
+      </w:r>
+      <w:r>
+        <w:rPr>
+          <w:rFonts w:ascii="Georgia" w:hAnsi="Georgia"/>
+        </w:rPr>
+        <w:t xml:space="preserve"> takes </w:t>
+      </w:r>
+      <w:r>
+        <w:rPr>
+          <w:rFonts w:ascii="Georgia" w:hAnsi="Georgia"/>
+        </w:rPr>
+        <w:t>all of the elements found in the first list except those found in common with the second list</w:t>
+      </w:r>
+      <w:r>
+        <w:rPr>
+          <w:rFonts w:ascii="Georgia" w:hAnsi="Georgia"/>
+        </w:rPr>
+        <w:t>.</w:t>
+      </w:r>
+      <w:bookmarkStart w:id="0" w:name="_GoBack"/>
+      <w:bookmarkEnd w:id="0"/>
     </w:p>
     <w:p>
       <w:pPr>
@@ -418,27 +448,7 @@
           <w:sz w:val="19"/>
           <w:szCs w:val="19"/>
         </w:rPr>
-        <w:t xml:space="preserve"> CustomList&lt;T</w:t>
-      </w:r>
-      <w:proofErr w:type="gramStart"/>
-      <w:r>
-        <w:rPr>
-          <w:rFonts w:ascii="Consolas" w:hAnsi="Consolas" w:cs="Consolas"/>
-          <w:color w:val="000000"/>
-          <w:sz w:val="19"/>
-          <w:szCs w:val="19"/>
-        </w:rPr>
-        <w:t>&gt;(</w:t>
-      </w:r>
-      <w:proofErr w:type="gramEnd"/>
-      <w:r>
-        <w:rPr>
-          <w:rFonts w:ascii="Consolas" w:hAnsi="Consolas" w:cs="Consolas"/>
-          <w:color w:val="000000"/>
-          <w:sz w:val="19"/>
-          <w:szCs w:val="19"/>
-        </w:rPr>
-        <w:t>);</w:t>
+        <w:t xml:space="preserve"> CustomList&lt;T&gt;();</w:t>
       </w:r>
     </w:p>
     <w:p>
@@ -462,7 +472,6 @@
         </w:rPr>
         <w:t xml:space="preserve">            </w:t>
       </w:r>
-      <w:proofErr w:type="gramStart"/>
       <w:r>
         <w:rPr>
           <w:rFonts w:ascii="Consolas" w:hAnsi="Consolas" w:cs="Consolas"/>
@@ -481,7 +490,6 @@
         </w:rPr>
         <w:t>(</w:t>
       </w:r>
-      <w:proofErr w:type="gramEnd"/>
       <w:r>
         <w:rPr>
           <w:rFonts w:ascii="Consolas" w:hAnsi="Consolas" w:cs="Consolas"/>
@@ -602,7 +610,6 @@
         </w:rPr>
         <w:t xml:space="preserve">               </w:t>
       </w:r>
-      <w:proofErr w:type="gramStart"/>
       <w:r>
         <w:rPr>
           <w:rFonts w:ascii="Consolas" w:hAnsi="Consolas" w:cs="Consolas"/>
@@ -621,7 +628,6 @@
         </w:rPr>
         <w:t>(</w:t>
       </w:r>
-      <w:proofErr w:type="gramEnd"/>
       <w:r>
         <w:rPr>
           <w:rFonts w:ascii="Consolas" w:hAnsi="Consolas" w:cs="Consolas"/>
@@ -700,27 +706,7 @@
           <w:sz w:val="19"/>
           <w:szCs w:val="19"/>
         </w:rPr>
-        <w:t xml:space="preserve"> (list1[i</w:t>
-      </w:r>
-      <w:proofErr w:type="gramStart"/>
-      <w:r>
-        <w:rPr>
-          <w:rFonts w:ascii="Consolas" w:hAnsi="Consolas" w:cs="Consolas"/>
-          <w:color w:val="000000"/>
-          <w:sz w:val="19"/>
-          <w:szCs w:val="19"/>
-        </w:rPr>
-        <w:t>].Equals</w:t>
-      </w:r>
-      <w:proofErr w:type="gramEnd"/>
-      <w:r>
-        <w:rPr>
-          <w:rFonts w:ascii="Consolas" w:hAnsi="Consolas" w:cs="Consolas"/>
-          <w:color w:val="000000"/>
-          <w:sz w:val="19"/>
-          <w:szCs w:val="19"/>
-        </w:rPr>
-        <w:t>(list2[j]))</w:t>
+        <w:t xml:space="preserve"> (list1[i].Equals(list2[j]))</w:t>
       </w:r>
     </w:p>
     <w:p>
@@ -1161,7 +1147,146 @@
           <w:sz w:val="19"/>
           <w:szCs w:val="19"/>
         </w:rPr>
-        <w:t xml:space="preserve"> CustomList_Subtract_</w:t>
+        <w:t xml:space="preserve"> CustomList_Subtract_Subtr</w:t>
+      </w:r>
+      <w:r>
+        <w:rPr>
+          <w:rFonts w:ascii="Consolas" w:hAnsi="Consolas" w:cs="Consolas"/>
+          <w:color w:val="000000"/>
+          <w:sz w:val="19"/>
+          <w:szCs w:val="19"/>
+        </w:rPr>
+        <w:t>a</w:t>
+      </w:r>
+      <w:r>
+        <w:rPr>
+          <w:rFonts w:ascii="Consolas" w:hAnsi="Consolas" w:cs="Consolas"/>
+          <w:color w:val="000000"/>
+          <w:sz w:val="19"/>
+          <w:szCs w:val="19"/>
+        </w:rPr>
+        <w:t>ctTwoListsIntsTogether()</w:t>
+      </w:r>
+    </w:p>
+    <w:p>
+      <w:pPr>
+        <w:autoSpaceDE w:val="0"/>
+        <w:autoSpaceDN w:val="0"/>
+        <w:adjustRightInd w:val="0"/>
+        <w:rPr>
+          <w:rFonts w:ascii="Consolas" w:hAnsi="Consolas" w:cs="Consolas"/>
+          <w:color w:val="000000"/>
+          <w:sz w:val="19"/>
+          <w:szCs w:val="19"/>
+        </w:rPr>
+      </w:pPr>
+      <w:r>
+        <w:rPr>
+          <w:rFonts w:ascii="Consolas" w:hAnsi="Consolas" w:cs="Consolas"/>
+          <w:color w:val="000000"/>
+          <w:sz w:val="19"/>
+          <w:szCs w:val="19"/>
+        </w:rPr>
+        <w:lastRenderedPageBreak/>
+        <w:t xml:space="preserve">        {</w:t>
+      </w:r>
+    </w:p>
+    <w:p>
+      <w:pPr>
+        <w:autoSpaceDE w:val="0"/>
+        <w:autoSpaceDN w:val="0"/>
+        <w:adjustRightInd w:val="0"/>
+        <w:rPr>
+          <w:rFonts w:ascii="Consolas" w:hAnsi="Consolas" w:cs="Consolas"/>
+          <w:color w:val="000000"/>
+          <w:sz w:val="19"/>
+          <w:szCs w:val="19"/>
+        </w:rPr>
+      </w:pPr>
+      <w:r>
+        <w:rPr>
+          <w:rFonts w:ascii="Consolas" w:hAnsi="Consolas" w:cs="Consolas"/>
+          <w:color w:val="000000"/>
+          <w:sz w:val="19"/>
+          <w:szCs w:val="19"/>
+        </w:rPr>
+        <w:t xml:space="preserve">            </w:t>
+      </w:r>
+      <w:r>
+        <w:rPr>
+          <w:rFonts w:ascii="Consolas" w:hAnsi="Consolas" w:cs="Consolas"/>
+          <w:color w:val="008000"/>
+          <w:sz w:val="19"/>
+          <w:szCs w:val="19"/>
+        </w:rPr>
+        <w:t>//arrange</w:t>
+      </w:r>
+    </w:p>
+    <w:p>
+      <w:pPr>
+        <w:autoSpaceDE w:val="0"/>
+        <w:autoSpaceDN w:val="0"/>
+        <w:adjustRightInd w:val="0"/>
+        <w:rPr>
+          <w:rFonts w:ascii="Consolas" w:hAnsi="Consolas" w:cs="Consolas"/>
+          <w:color w:val="000000"/>
+          <w:sz w:val="19"/>
+          <w:szCs w:val="19"/>
+        </w:rPr>
+      </w:pPr>
+      <w:r>
+        <w:rPr>
+          <w:rFonts w:ascii="Consolas" w:hAnsi="Consolas" w:cs="Consolas"/>
+          <w:color w:val="000000"/>
+          <w:sz w:val="19"/>
+          <w:szCs w:val="19"/>
+        </w:rPr>
+        <w:t xml:space="preserve">            CustomList&lt;</w:t>
+      </w:r>
+      <w:r>
+        <w:rPr>
+          <w:rFonts w:ascii="Consolas" w:hAnsi="Consolas" w:cs="Consolas"/>
+          <w:color w:val="0000FF"/>
+          <w:sz w:val="19"/>
+          <w:szCs w:val="19"/>
+        </w:rPr>
+        <w:t>int</w:t>
+      </w:r>
+      <w:r>
+        <w:rPr>
+          <w:rFonts w:ascii="Consolas" w:hAnsi="Consolas" w:cs="Consolas"/>
+          <w:color w:val="000000"/>
+          <w:sz w:val="19"/>
+          <w:szCs w:val="19"/>
+        </w:rPr>
+        <w:t xml:space="preserve">&gt; list1 = </w:t>
+      </w:r>
+      <w:r>
+        <w:rPr>
+          <w:rFonts w:ascii="Consolas" w:hAnsi="Consolas" w:cs="Consolas"/>
+          <w:color w:val="0000FF"/>
+          <w:sz w:val="19"/>
+          <w:szCs w:val="19"/>
+        </w:rPr>
+        <w:t>new</w:t>
+      </w:r>
+      <w:r>
+        <w:rPr>
+          <w:rFonts w:ascii="Consolas" w:hAnsi="Consolas" w:cs="Consolas"/>
+          <w:color w:val="000000"/>
+          <w:sz w:val="19"/>
+          <w:szCs w:val="19"/>
+        </w:rPr>
+        <w:t xml:space="preserve"> CustomList&lt;</w:t>
+      </w:r>
+      <w:r>
+        <w:rPr>
+          <w:rFonts w:ascii="Consolas" w:hAnsi="Consolas" w:cs="Consolas"/>
+          <w:color w:val="0000FF"/>
+          <w:sz w:val="19"/>
+          <w:szCs w:val="19"/>
+        </w:rPr>
+        <w:t>int</w:t>
       </w:r>
       <w:proofErr w:type="gramStart"/>
       <w:r>
@@ -1171,25 +1296,7 @@
           <w:sz w:val="19"/>
           <w:szCs w:val="19"/>
         </w:rPr>
-        <w:t>Subtr</w:t>
-      </w:r>
-      <w:r>
-        <w:rPr>
-          <w:rFonts w:ascii="Consolas" w:hAnsi="Consolas" w:cs="Consolas"/>
-          <w:color w:val="000000"/>
-          <w:sz w:val="19"/>
-          <w:szCs w:val="19"/>
-        </w:rPr>
-        <w:t>a</w:t>
-      </w:r>
-      <w:r>
-        <w:rPr>
-          <w:rFonts w:ascii="Consolas" w:hAnsi="Consolas" w:cs="Consolas"/>
-          <w:color w:val="000000"/>
-          <w:sz w:val="19"/>
-          <w:szCs w:val="19"/>
-        </w:rPr>
-        <w:t>ctTwoListsIntsTogether(</w:t>
+        <w:t>&gt;(</w:t>
       </w:r>
       <w:proofErr w:type="gramEnd"/>
       <w:r>
@@ -1199,29 +1306,94 @@
           <w:sz w:val="19"/>
           <w:szCs w:val="19"/>
         </w:rPr>
-        <w:t>)</w:t>
-      </w:r>
-    </w:p>
-    <w:p>
-      <w:pPr>
-        <w:autoSpaceDE w:val="0"/>
-        <w:autoSpaceDN w:val="0"/>
-        <w:adjustRightInd w:val="0"/>
-        <w:rPr>
-          <w:rFonts w:ascii="Consolas" w:hAnsi="Consolas" w:cs="Consolas"/>
-          <w:color w:val="000000"/>
-          <w:sz w:val="19"/>
-          <w:szCs w:val="19"/>
-        </w:rPr>
-      </w:pPr>
-      <w:r>
-        <w:rPr>
-          <w:rFonts w:ascii="Consolas" w:hAnsi="Consolas" w:cs="Consolas"/>
-          <w:color w:val="000000"/>
-          <w:sz w:val="19"/>
-          <w:szCs w:val="19"/>
-        </w:rPr>
-        <w:t xml:space="preserve">        {</w:t>
+        <w:t>);</w:t>
+      </w:r>
+    </w:p>
+    <w:p>
+      <w:pPr>
+        <w:autoSpaceDE w:val="0"/>
+        <w:autoSpaceDN w:val="0"/>
+        <w:adjustRightInd w:val="0"/>
+        <w:rPr>
+          <w:rFonts w:ascii="Consolas" w:hAnsi="Consolas" w:cs="Consolas"/>
+          <w:color w:val="000000"/>
+          <w:sz w:val="19"/>
+          <w:szCs w:val="19"/>
+        </w:rPr>
+      </w:pPr>
+      <w:r>
+        <w:rPr>
+          <w:rFonts w:ascii="Consolas" w:hAnsi="Consolas" w:cs="Consolas"/>
+          <w:color w:val="000000"/>
+          <w:sz w:val="19"/>
+          <w:szCs w:val="19"/>
+        </w:rPr>
+        <w:t xml:space="preserve">            CustomList&lt;</w:t>
+      </w:r>
+      <w:r>
+        <w:rPr>
+          <w:rFonts w:ascii="Consolas" w:hAnsi="Consolas" w:cs="Consolas"/>
+          <w:color w:val="0000FF"/>
+          <w:sz w:val="19"/>
+          <w:szCs w:val="19"/>
+        </w:rPr>
+        <w:t>int</w:t>
+      </w:r>
+      <w:r>
+        <w:rPr>
+          <w:rFonts w:ascii="Consolas" w:hAnsi="Consolas" w:cs="Consolas"/>
+          <w:color w:val="000000"/>
+          <w:sz w:val="19"/>
+          <w:szCs w:val="19"/>
+        </w:rPr>
+        <w:t xml:space="preserve">&gt; list2 = </w:t>
+      </w:r>
+      <w:r>
+        <w:rPr>
+          <w:rFonts w:ascii="Consolas" w:hAnsi="Consolas" w:cs="Consolas"/>
+          <w:color w:val="0000FF"/>
+          <w:sz w:val="19"/>
+          <w:szCs w:val="19"/>
+        </w:rPr>
+        <w:t>new</w:t>
+      </w:r>
+      <w:r>
+        <w:rPr>
+          <w:rFonts w:ascii="Consolas" w:hAnsi="Consolas" w:cs="Consolas"/>
+          <w:color w:val="000000"/>
+          <w:sz w:val="19"/>
+          <w:szCs w:val="19"/>
+        </w:rPr>
+        <w:t xml:space="preserve"> CustomList&lt;</w:t>
+      </w:r>
+      <w:r>
+        <w:rPr>
+          <w:rFonts w:ascii="Consolas" w:hAnsi="Consolas" w:cs="Consolas"/>
+          <w:color w:val="0000FF"/>
+          <w:sz w:val="19"/>
+          <w:szCs w:val="19"/>
+        </w:rPr>
+        <w:t>int</w:t>
+      </w:r>
+      <w:proofErr w:type="gramStart"/>
+      <w:r>
+        <w:rPr>
+          <w:rFonts w:ascii="Consolas" w:hAnsi="Consolas" w:cs="Consolas"/>
+          <w:color w:val="000000"/>
+          <w:sz w:val="19"/>
+          <w:szCs w:val="19"/>
+        </w:rPr>
+        <w:t>&gt;(</w:t>
+      </w:r>
+      <w:proofErr w:type="gramEnd"/>
+      <w:r>
+        <w:rPr>
+          <w:rFonts w:ascii="Consolas" w:hAnsi="Consolas" w:cs="Consolas"/>
+          <w:color w:val="000000"/>
+          <w:sz w:val="19"/>
+          <w:szCs w:val="19"/>
+        </w:rPr>
+        <w:t>);</w:t>
       </w:r>
     </w:p>
     <w:p>
@@ -1248,12 +1420,481 @@
       <w:r>
         <w:rPr>
           <w:rFonts w:ascii="Consolas" w:hAnsi="Consolas" w:cs="Consolas"/>
+          <w:color w:val="0000FF"/>
+          <w:sz w:val="19"/>
+          <w:szCs w:val="19"/>
+        </w:rPr>
+        <w:t>string</w:t>
+      </w:r>
+      <w:r>
+        <w:rPr>
+          <w:rFonts w:ascii="Consolas" w:hAnsi="Consolas" w:cs="Consolas"/>
+          <w:color w:val="000000"/>
+          <w:sz w:val="19"/>
+          <w:szCs w:val="19"/>
+        </w:rPr>
+        <w:t xml:space="preserve"> expected = </w:t>
+      </w:r>
+      <w:r>
+        <w:rPr>
+          <w:rFonts w:ascii="Consolas" w:hAnsi="Consolas" w:cs="Consolas"/>
+          <w:color w:val="A31515"/>
+          <w:sz w:val="19"/>
+          <w:szCs w:val="19"/>
+        </w:rPr>
+        <w:t>"1"</w:t>
+      </w:r>
+      <w:r>
+        <w:rPr>
+          <w:rFonts w:ascii="Consolas" w:hAnsi="Consolas" w:cs="Consolas"/>
+          <w:color w:val="000000"/>
+          <w:sz w:val="19"/>
+          <w:szCs w:val="19"/>
+        </w:rPr>
+        <w:t>;</w:t>
+      </w:r>
+    </w:p>
+    <w:p>
+      <w:pPr>
+        <w:autoSpaceDE w:val="0"/>
+        <w:autoSpaceDN w:val="0"/>
+        <w:adjustRightInd w:val="0"/>
+        <w:rPr>
+          <w:rFonts w:ascii="Consolas" w:hAnsi="Consolas" w:cs="Consolas"/>
+          <w:color w:val="000000"/>
+          <w:sz w:val="19"/>
+          <w:szCs w:val="19"/>
+        </w:rPr>
+      </w:pPr>
+    </w:p>
+    <w:p>
+      <w:pPr>
+        <w:autoSpaceDE w:val="0"/>
+        <w:autoSpaceDN w:val="0"/>
+        <w:adjustRightInd w:val="0"/>
+        <w:rPr>
+          <w:rFonts w:ascii="Consolas" w:hAnsi="Consolas" w:cs="Consolas"/>
+          <w:color w:val="000000"/>
+          <w:sz w:val="19"/>
+          <w:szCs w:val="19"/>
+        </w:rPr>
+      </w:pPr>
+      <w:r>
+        <w:rPr>
+          <w:rFonts w:ascii="Consolas" w:hAnsi="Consolas" w:cs="Consolas"/>
+          <w:color w:val="000000"/>
+          <w:sz w:val="19"/>
+          <w:szCs w:val="19"/>
+        </w:rPr>
+        <w:t xml:space="preserve">            </w:t>
+      </w:r>
+      <w:r>
+        <w:rPr>
+          <w:rFonts w:ascii="Consolas" w:hAnsi="Consolas" w:cs="Consolas"/>
+          <w:color w:val="0000FF"/>
+          <w:sz w:val="19"/>
+          <w:szCs w:val="19"/>
+        </w:rPr>
+        <w:t>int</w:t>
+      </w:r>
+      <w:r>
+        <w:rPr>
+          <w:rFonts w:ascii="Consolas" w:hAnsi="Consolas" w:cs="Consolas"/>
+          <w:color w:val="000000"/>
+          <w:sz w:val="19"/>
+          <w:szCs w:val="19"/>
+        </w:rPr>
+        <w:t xml:space="preserve"> int1 = 1;</w:t>
+      </w:r>
+    </w:p>
+    <w:p>
+      <w:pPr>
+        <w:autoSpaceDE w:val="0"/>
+        <w:autoSpaceDN w:val="0"/>
+        <w:adjustRightInd w:val="0"/>
+        <w:rPr>
+          <w:rFonts w:ascii="Consolas" w:hAnsi="Consolas" w:cs="Consolas"/>
+          <w:color w:val="000000"/>
+          <w:sz w:val="19"/>
+          <w:szCs w:val="19"/>
+        </w:rPr>
+      </w:pPr>
+      <w:r>
+        <w:rPr>
+          <w:rFonts w:ascii="Consolas" w:hAnsi="Consolas" w:cs="Consolas"/>
+          <w:color w:val="000000"/>
+          <w:sz w:val="19"/>
+          <w:szCs w:val="19"/>
+        </w:rPr>
+        <w:t xml:space="preserve">            </w:t>
+      </w:r>
+      <w:r>
+        <w:rPr>
+          <w:rFonts w:ascii="Consolas" w:hAnsi="Consolas" w:cs="Consolas"/>
+          <w:color w:val="0000FF"/>
+          <w:sz w:val="19"/>
+          <w:szCs w:val="19"/>
+        </w:rPr>
+        <w:t>int</w:t>
+      </w:r>
+      <w:r>
+        <w:rPr>
+          <w:rFonts w:ascii="Consolas" w:hAnsi="Consolas" w:cs="Consolas"/>
+          <w:color w:val="000000"/>
+          <w:sz w:val="19"/>
+          <w:szCs w:val="19"/>
+        </w:rPr>
+        <w:t xml:space="preserve"> int2 = 2;</w:t>
+      </w:r>
+    </w:p>
+    <w:p>
+      <w:pPr>
+        <w:autoSpaceDE w:val="0"/>
+        <w:autoSpaceDN w:val="0"/>
+        <w:adjustRightInd w:val="0"/>
+        <w:rPr>
+          <w:rFonts w:ascii="Consolas" w:hAnsi="Consolas" w:cs="Consolas"/>
+          <w:color w:val="000000"/>
+          <w:sz w:val="19"/>
+          <w:szCs w:val="19"/>
+        </w:rPr>
+      </w:pPr>
+      <w:r>
+        <w:rPr>
+          <w:rFonts w:ascii="Consolas" w:hAnsi="Consolas" w:cs="Consolas"/>
+          <w:color w:val="000000"/>
+          <w:sz w:val="19"/>
+          <w:szCs w:val="19"/>
+        </w:rPr>
+        <w:t xml:space="preserve">            </w:t>
+      </w:r>
+      <w:r>
+        <w:rPr>
+          <w:rFonts w:ascii="Consolas" w:hAnsi="Consolas" w:cs="Consolas"/>
+          <w:color w:val="0000FF"/>
+          <w:sz w:val="19"/>
+          <w:szCs w:val="19"/>
+        </w:rPr>
+        <w:t>int</w:t>
+      </w:r>
+      <w:r>
+        <w:rPr>
+          <w:rFonts w:ascii="Consolas" w:hAnsi="Consolas" w:cs="Consolas"/>
+          <w:color w:val="000000"/>
+          <w:sz w:val="19"/>
+          <w:szCs w:val="19"/>
+        </w:rPr>
+        <w:t xml:space="preserve"> int3 = 3;</w:t>
+      </w:r>
+    </w:p>
+    <w:p>
+      <w:pPr>
+        <w:autoSpaceDE w:val="0"/>
+        <w:autoSpaceDN w:val="0"/>
+        <w:adjustRightInd w:val="0"/>
+        <w:rPr>
+          <w:rFonts w:ascii="Consolas" w:hAnsi="Consolas" w:cs="Consolas"/>
+          <w:color w:val="000000"/>
+          <w:sz w:val="19"/>
+          <w:szCs w:val="19"/>
+        </w:rPr>
+      </w:pPr>
+      <w:r>
+        <w:rPr>
+          <w:rFonts w:ascii="Consolas" w:hAnsi="Consolas" w:cs="Consolas"/>
+          <w:color w:val="000000"/>
+          <w:sz w:val="19"/>
+          <w:szCs w:val="19"/>
+        </w:rPr>
+        <w:t xml:space="preserve">            </w:t>
+      </w:r>
+      <w:r>
+        <w:rPr>
+          <w:rFonts w:ascii="Consolas" w:hAnsi="Consolas" w:cs="Consolas"/>
+          <w:color w:val="0000FF"/>
+          <w:sz w:val="19"/>
+          <w:szCs w:val="19"/>
+        </w:rPr>
+        <w:t>int</w:t>
+      </w:r>
+      <w:r>
+        <w:rPr>
+          <w:rFonts w:ascii="Consolas" w:hAnsi="Consolas" w:cs="Consolas"/>
+          <w:color w:val="000000"/>
+          <w:sz w:val="19"/>
+          <w:szCs w:val="19"/>
+        </w:rPr>
+        <w:t xml:space="preserve"> int4 = 2;</w:t>
+      </w:r>
+    </w:p>
+    <w:p>
+      <w:pPr>
+        <w:autoSpaceDE w:val="0"/>
+        <w:autoSpaceDN w:val="0"/>
+        <w:adjustRightInd w:val="0"/>
+        <w:rPr>
+          <w:rFonts w:ascii="Consolas" w:hAnsi="Consolas" w:cs="Consolas"/>
+          <w:color w:val="000000"/>
+          <w:sz w:val="19"/>
+          <w:szCs w:val="19"/>
+        </w:rPr>
+      </w:pPr>
+      <w:r>
+        <w:rPr>
+          <w:rFonts w:ascii="Consolas" w:hAnsi="Consolas" w:cs="Consolas"/>
+          <w:color w:val="000000"/>
+          <w:sz w:val="19"/>
+          <w:szCs w:val="19"/>
+        </w:rPr>
+        <w:t xml:space="preserve">            </w:t>
+      </w:r>
+      <w:r>
+        <w:rPr>
+          <w:rFonts w:ascii="Consolas" w:hAnsi="Consolas" w:cs="Consolas"/>
+          <w:color w:val="0000FF"/>
+          <w:sz w:val="19"/>
+          <w:szCs w:val="19"/>
+        </w:rPr>
+        <w:t>int</w:t>
+      </w:r>
+      <w:r>
+        <w:rPr>
+          <w:rFonts w:ascii="Consolas" w:hAnsi="Consolas" w:cs="Consolas"/>
+          <w:color w:val="000000"/>
+          <w:sz w:val="19"/>
+          <w:szCs w:val="19"/>
+        </w:rPr>
+        <w:t xml:space="preserve"> int5 = 2;</w:t>
+      </w:r>
+    </w:p>
+    <w:p>
+      <w:pPr>
+        <w:autoSpaceDE w:val="0"/>
+        <w:autoSpaceDN w:val="0"/>
+        <w:adjustRightInd w:val="0"/>
+        <w:rPr>
+          <w:rFonts w:ascii="Consolas" w:hAnsi="Consolas" w:cs="Consolas"/>
+          <w:color w:val="000000"/>
+          <w:sz w:val="19"/>
+          <w:szCs w:val="19"/>
+        </w:rPr>
+      </w:pPr>
+      <w:r>
+        <w:rPr>
+          <w:rFonts w:ascii="Consolas" w:hAnsi="Consolas" w:cs="Consolas"/>
+          <w:color w:val="000000"/>
+          <w:sz w:val="19"/>
+          <w:szCs w:val="19"/>
+        </w:rPr>
+        <w:t xml:space="preserve">            </w:t>
+      </w:r>
+      <w:r>
+        <w:rPr>
+          <w:rFonts w:ascii="Consolas" w:hAnsi="Consolas" w:cs="Consolas"/>
+          <w:color w:val="0000FF"/>
+          <w:sz w:val="19"/>
+          <w:szCs w:val="19"/>
+        </w:rPr>
+        <w:t>int</w:t>
+      </w:r>
+      <w:r>
+        <w:rPr>
+          <w:rFonts w:ascii="Consolas" w:hAnsi="Consolas" w:cs="Consolas"/>
+          <w:color w:val="000000"/>
+          <w:sz w:val="19"/>
+          <w:szCs w:val="19"/>
+        </w:rPr>
+        <w:t xml:space="preserve"> int6 = 3;</w:t>
+      </w:r>
+    </w:p>
+    <w:p>
+      <w:pPr>
+        <w:autoSpaceDE w:val="0"/>
+        <w:autoSpaceDN w:val="0"/>
+        <w:adjustRightInd w:val="0"/>
+        <w:rPr>
+          <w:rFonts w:ascii="Consolas" w:hAnsi="Consolas" w:cs="Consolas"/>
+          <w:color w:val="000000"/>
+          <w:sz w:val="19"/>
+          <w:szCs w:val="19"/>
+        </w:rPr>
+      </w:pPr>
+    </w:p>
+    <w:p>
+      <w:pPr>
+        <w:autoSpaceDE w:val="0"/>
+        <w:autoSpaceDN w:val="0"/>
+        <w:adjustRightInd w:val="0"/>
+        <w:rPr>
+          <w:rFonts w:ascii="Consolas" w:hAnsi="Consolas" w:cs="Consolas"/>
+          <w:color w:val="000000"/>
+          <w:sz w:val="19"/>
+          <w:szCs w:val="19"/>
+        </w:rPr>
+      </w:pPr>
+      <w:r>
+        <w:rPr>
+          <w:rFonts w:ascii="Consolas" w:hAnsi="Consolas" w:cs="Consolas"/>
+          <w:color w:val="000000"/>
+          <w:sz w:val="19"/>
+          <w:szCs w:val="19"/>
+        </w:rPr>
+        <w:t xml:space="preserve">            </w:t>
+      </w:r>
+      <w:r>
+        <w:rPr>
+          <w:rFonts w:ascii="Consolas" w:hAnsi="Consolas" w:cs="Consolas"/>
           <w:color w:val="008000"/>
           <w:sz w:val="19"/>
           <w:szCs w:val="19"/>
         </w:rPr>
-        <w:t>//arrange</w:t>
-      </w:r>
+        <w:t>//act</w:t>
+      </w:r>
+    </w:p>
+    <w:p>
+      <w:pPr>
+        <w:autoSpaceDE w:val="0"/>
+        <w:autoSpaceDN w:val="0"/>
+        <w:adjustRightInd w:val="0"/>
+        <w:rPr>
+          <w:rFonts w:ascii="Consolas" w:hAnsi="Consolas" w:cs="Consolas"/>
+          <w:color w:val="000000"/>
+          <w:sz w:val="19"/>
+          <w:szCs w:val="19"/>
+        </w:rPr>
+      </w:pPr>
+      <w:r>
+        <w:rPr>
+          <w:rFonts w:ascii="Consolas" w:hAnsi="Consolas" w:cs="Consolas"/>
+          <w:color w:val="000000"/>
+          <w:sz w:val="19"/>
+          <w:szCs w:val="19"/>
+        </w:rPr>
+        <w:t xml:space="preserve">            list1.Add(int1);</w:t>
+      </w:r>
+    </w:p>
+    <w:p>
+      <w:pPr>
+        <w:autoSpaceDE w:val="0"/>
+        <w:autoSpaceDN w:val="0"/>
+        <w:adjustRightInd w:val="0"/>
+        <w:rPr>
+          <w:rFonts w:ascii="Consolas" w:hAnsi="Consolas" w:cs="Consolas"/>
+          <w:color w:val="000000"/>
+          <w:sz w:val="19"/>
+          <w:szCs w:val="19"/>
+        </w:rPr>
+      </w:pPr>
+      <w:r>
+        <w:rPr>
+          <w:rFonts w:ascii="Consolas" w:hAnsi="Consolas" w:cs="Consolas"/>
+          <w:color w:val="000000"/>
+          <w:sz w:val="19"/>
+          <w:szCs w:val="19"/>
+        </w:rPr>
+        <w:t xml:space="preserve">            list1.Add(int2);</w:t>
+      </w:r>
+    </w:p>
+    <w:p>
+      <w:pPr>
+        <w:autoSpaceDE w:val="0"/>
+        <w:autoSpaceDN w:val="0"/>
+        <w:adjustRightInd w:val="0"/>
+        <w:rPr>
+          <w:rFonts w:ascii="Consolas" w:hAnsi="Consolas" w:cs="Consolas"/>
+          <w:color w:val="000000"/>
+          <w:sz w:val="19"/>
+          <w:szCs w:val="19"/>
+        </w:rPr>
+      </w:pPr>
+      <w:r>
+        <w:rPr>
+          <w:rFonts w:ascii="Consolas" w:hAnsi="Consolas" w:cs="Consolas"/>
+          <w:color w:val="000000"/>
+          <w:sz w:val="19"/>
+          <w:szCs w:val="19"/>
+        </w:rPr>
+        <w:t xml:space="preserve">            list1.Add(int3);</w:t>
+      </w:r>
+    </w:p>
+    <w:p>
+      <w:pPr>
+        <w:autoSpaceDE w:val="0"/>
+        <w:autoSpaceDN w:val="0"/>
+        <w:adjustRightInd w:val="0"/>
+        <w:rPr>
+          <w:rFonts w:ascii="Consolas" w:hAnsi="Consolas" w:cs="Consolas"/>
+          <w:color w:val="000000"/>
+          <w:sz w:val="19"/>
+          <w:szCs w:val="19"/>
+        </w:rPr>
+      </w:pPr>
+      <w:r>
+        <w:rPr>
+          <w:rFonts w:ascii="Consolas" w:hAnsi="Consolas" w:cs="Consolas"/>
+          <w:color w:val="000000"/>
+          <w:sz w:val="19"/>
+          <w:szCs w:val="19"/>
+        </w:rPr>
+        <w:t xml:space="preserve">            list2.Add(int4);</w:t>
+      </w:r>
+    </w:p>
+    <w:p>
+      <w:pPr>
+        <w:autoSpaceDE w:val="0"/>
+        <w:autoSpaceDN w:val="0"/>
+        <w:adjustRightInd w:val="0"/>
+        <w:rPr>
+          <w:rFonts w:ascii="Consolas" w:hAnsi="Consolas" w:cs="Consolas"/>
+          <w:color w:val="000000"/>
+          <w:sz w:val="19"/>
+          <w:szCs w:val="19"/>
+        </w:rPr>
+      </w:pPr>
+      <w:r>
+        <w:rPr>
+          <w:rFonts w:ascii="Consolas" w:hAnsi="Consolas" w:cs="Consolas"/>
+          <w:color w:val="000000"/>
+          <w:sz w:val="19"/>
+          <w:szCs w:val="19"/>
+        </w:rPr>
+        <w:t xml:space="preserve">            list2.Add(int5);</w:t>
+      </w:r>
+    </w:p>
+    <w:p>
+      <w:pPr>
+        <w:autoSpaceDE w:val="0"/>
+        <w:autoSpaceDN w:val="0"/>
+        <w:adjustRightInd w:val="0"/>
+        <w:rPr>
+          <w:rFonts w:ascii="Consolas" w:hAnsi="Consolas" w:cs="Consolas"/>
+          <w:color w:val="000000"/>
+          <w:sz w:val="19"/>
+          <w:szCs w:val="19"/>
+        </w:rPr>
+      </w:pPr>
+      <w:r>
+        <w:rPr>
+          <w:rFonts w:ascii="Consolas" w:hAnsi="Consolas" w:cs="Consolas"/>
+          <w:color w:val="000000"/>
+          <w:sz w:val="19"/>
+          <w:szCs w:val="19"/>
+        </w:rPr>
+        <w:t xml:space="preserve">            list2.Add(int6);</w:t>
+      </w:r>
+    </w:p>
+    <w:p>
+      <w:pPr>
+        <w:autoSpaceDE w:val="0"/>
+        <w:autoSpaceDN w:val="0"/>
+        <w:adjustRightInd w:val="0"/>
+        <w:rPr>
+          <w:rFonts w:ascii="Consolas" w:hAnsi="Consolas" w:cs="Consolas"/>
+          <w:color w:val="000000"/>
+          <w:sz w:val="19"/>
+          <w:szCs w:val="19"/>
+        </w:rPr>
+      </w:pPr>
     </w:p>
     <w:p>
       <w:pPr>
@@ -1292,142 +1933,21 @@
           <w:sz w:val="19"/>
           <w:szCs w:val="19"/>
         </w:rPr>
-        <w:t xml:space="preserve">&gt; list1 = </w:t>
-      </w:r>
-      <w:r>
-        <w:rPr>
-          <w:rFonts w:ascii="Consolas" w:hAnsi="Consolas" w:cs="Consolas"/>
-          <w:color w:val="0000FF"/>
-          <w:sz w:val="19"/>
-          <w:szCs w:val="19"/>
-        </w:rPr>
-        <w:t>new</w:t>
-      </w:r>
-      <w:r>
-        <w:rPr>
-          <w:rFonts w:ascii="Consolas" w:hAnsi="Consolas" w:cs="Consolas"/>
-          <w:color w:val="000000"/>
-          <w:sz w:val="19"/>
-          <w:szCs w:val="19"/>
-        </w:rPr>
-        <w:t xml:space="preserve"> CustomList&lt;</w:t>
-      </w:r>
-      <w:r>
-        <w:rPr>
-          <w:rFonts w:ascii="Consolas" w:hAnsi="Consolas" w:cs="Consolas"/>
-          <w:color w:val="0000FF"/>
-          <w:sz w:val="19"/>
-          <w:szCs w:val="19"/>
-        </w:rPr>
-        <w:t>int</w:t>
-      </w:r>
-      <w:proofErr w:type="gramStart"/>
-      <w:r>
-        <w:rPr>
-          <w:rFonts w:ascii="Consolas" w:hAnsi="Consolas" w:cs="Consolas"/>
-          <w:color w:val="000000"/>
-          <w:sz w:val="19"/>
-          <w:szCs w:val="19"/>
-        </w:rPr>
-        <w:t>&gt;(</w:t>
-      </w:r>
-      <w:proofErr w:type="gramEnd"/>
-      <w:r>
-        <w:rPr>
-          <w:rFonts w:ascii="Consolas" w:hAnsi="Consolas" w:cs="Consolas"/>
-          <w:color w:val="000000"/>
-          <w:sz w:val="19"/>
-          <w:szCs w:val="19"/>
-        </w:rPr>
-        <w:t>);</w:t>
-      </w:r>
-    </w:p>
-    <w:p>
-      <w:pPr>
-        <w:autoSpaceDE w:val="0"/>
-        <w:autoSpaceDN w:val="0"/>
-        <w:adjustRightInd w:val="0"/>
-        <w:rPr>
-          <w:rFonts w:ascii="Consolas" w:hAnsi="Consolas" w:cs="Consolas"/>
-          <w:color w:val="000000"/>
-          <w:sz w:val="19"/>
-          <w:szCs w:val="19"/>
-        </w:rPr>
-      </w:pPr>
-      <w:r>
-        <w:rPr>
-          <w:rFonts w:ascii="Consolas" w:hAnsi="Consolas" w:cs="Consolas"/>
-          <w:color w:val="000000"/>
-          <w:sz w:val="19"/>
-          <w:szCs w:val="19"/>
-        </w:rPr>
-        <w:t xml:space="preserve">            CustomList&lt;</w:t>
-      </w:r>
-      <w:r>
-        <w:rPr>
-          <w:rFonts w:ascii="Consolas" w:hAnsi="Consolas" w:cs="Consolas"/>
-          <w:color w:val="0000FF"/>
-          <w:sz w:val="19"/>
-          <w:szCs w:val="19"/>
-        </w:rPr>
-        <w:t>int</w:t>
-      </w:r>
-      <w:r>
-        <w:rPr>
-          <w:rFonts w:ascii="Consolas" w:hAnsi="Consolas" w:cs="Consolas"/>
-          <w:color w:val="000000"/>
-          <w:sz w:val="19"/>
-          <w:szCs w:val="19"/>
-        </w:rPr>
-        <w:t xml:space="preserve">&gt; list2 = </w:t>
-      </w:r>
-      <w:r>
-        <w:rPr>
-          <w:rFonts w:ascii="Consolas" w:hAnsi="Consolas" w:cs="Consolas"/>
-          <w:color w:val="0000FF"/>
-          <w:sz w:val="19"/>
-          <w:szCs w:val="19"/>
-        </w:rPr>
-        <w:t>new</w:t>
-      </w:r>
-      <w:r>
-        <w:rPr>
-          <w:rFonts w:ascii="Consolas" w:hAnsi="Consolas" w:cs="Consolas"/>
-          <w:color w:val="000000"/>
-          <w:sz w:val="19"/>
-          <w:szCs w:val="19"/>
-        </w:rPr>
-        <w:t xml:space="preserve"> CustomList&lt;</w:t>
-      </w:r>
-      <w:r>
-        <w:rPr>
-          <w:rFonts w:ascii="Consolas" w:hAnsi="Consolas" w:cs="Consolas"/>
-          <w:color w:val="0000FF"/>
-          <w:sz w:val="19"/>
-          <w:szCs w:val="19"/>
-        </w:rPr>
-        <w:t>int</w:t>
-      </w:r>
-      <w:proofErr w:type="gramStart"/>
-      <w:r>
-        <w:rPr>
-          <w:rFonts w:ascii="Consolas" w:hAnsi="Consolas" w:cs="Consolas"/>
-          <w:color w:val="000000"/>
-          <w:sz w:val="19"/>
-          <w:szCs w:val="19"/>
-        </w:rPr>
-        <w:t>&gt;(</w:t>
-      </w:r>
-      <w:proofErr w:type="gramEnd"/>
-      <w:r>
-        <w:rPr>
-          <w:rFonts w:ascii="Consolas" w:hAnsi="Consolas" w:cs="Consolas"/>
-          <w:color w:val="000000"/>
-          <w:sz w:val="19"/>
-          <w:szCs w:val="19"/>
-        </w:rPr>
-        <w:t>);</w:t>
-      </w:r>
+        <w:t>&gt; actual = (list1 - list2);</w:t>
+      </w:r>
+    </w:p>
+    <w:p>
+      <w:pPr>
+        <w:autoSpaceDE w:val="0"/>
+        <w:autoSpaceDN w:val="0"/>
+        <w:adjustRightInd w:val="0"/>
+        <w:rPr>
+          <w:rFonts w:ascii="Consolas" w:hAnsi="Consolas" w:cs="Consolas"/>
+          <w:color w:val="000000"/>
+          <w:sz w:val="19"/>
+          <w:szCs w:val="19"/>
+        </w:rPr>
+      </w:pPr>
     </w:p>
     <w:p>
       <w:pPr>
@@ -1453,563 +1973,10 @@
       <w:r>
         <w:rPr>
           <w:rFonts w:ascii="Consolas" w:hAnsi="Consolas" w:cs="Consolas"/>
-          <w:color w:val="0000FF"/>
-          <w:sz w:val="19"/>
-          <w:szCs w:val="19"/>
-        </w:rPr>
-        <w:t>string</w:t>
-      </w:r>
-      <w:r>
-        <w:rPr>
-          <w:rFonts w:ascii="Consolas" w:hAnsi="Consolas" w:cs="Consolas"/>
-          <w:color w:val="000000"/>
-          <w:sz w:val="19"/>
-          <w:szCs w:val="19"/>
-        </w:rPr>
-        <w:t xml:space="preserve"> expected = </w:t>
-      </w:r>
-      <w:r>
-        <w:rPr>
-          <w:rFonts w:ascii="Consolas" w:hAnsi="Consolas" w:cs="Consolas"/>
-          <w:color w:val="A31515"/>
-          <w:sz w:val="19"/>
-          <w:szCs w:val="19"/>
-        </w:rPr>
-        <w:t>"1"</w:t>
-      </w:r>
-      <w:r>
-        <w:rPr>
-          <w:rFonts w:ascii="Consolas" w:hAnsi="Consolas" w:cs="Consolas"/>
-          <w:color w:val="000000"/>
-          <w:sz w:val="19"/>
-          <w:szCs w:val="19"/>
-        </w:rPr>
-        <w:t>;</w:t>
-      </w:r>
-    </w:p>
-    <w:p>
-      <w:pPr>
-        <w:autoSpaceDE w:val="0"/>
-        <w:autoSpaceDN w:val="0"/>
-        <w:adjustRightInd w:val="0"/>
-        <w:rPr>
-          <w:rFonts w:ascii="Consolas" w:hAnsi="Consolas" w:cs="Consolas"/>
-          <w:color w:val="000000"/>
-          <w:sz w:val="19"/>
-          <w:szCs w:val="19"/>
-        </w:rPr>
-      </w:pPr>
-    </w:p>
-    <w:p>
-      <w:pPr>
-        <w:autoSpaceDE w:val="0"/>
-        <w:autoSpaceDN w:val="0"/>
-        <w:adjustRightInd w:val="0"/>
-        <w:rPr>
-          <w:rFonts w:ascii="Consolas" w:hAnsi="Consolas" w:cs="Consolas"/>
-          <w:color w:val="000000"/>
-          <w:sz w:val="19"/>
-          <w:szCs w:val="19"/>
-        </w:rPr>
-      </w:pPr>
-      <w:r>
-        <w:rPr>
-          <w:rFonts w:ascii="Consolas" w:hAnsi="Consolas" w:cs="Consolas"/>
-          <w:color w:val="000000"/>
-          <w:sz w:val="19"/>
-          <w:szCs w:val="19"/>
-        </w:rPr>
-        <w:t xml:space="preserve">            </w:t>
-      </w:r>
-      <w:r>
-        <w:rPr>
-          <w:rFonts w:ascii="Consolas" w:hAnsi="Consolas" w:cs="Consolas"/>
-          <w:color w:val="0000FF"/>
-          <w:sz w:val="19"/>
-          <w:szCs w:val="19"/>
-        </w:rPr>
-        <w:t>int</w:t>
-      </w:r>
-      <w:r>
-        <w:rPr>
-          <w:rFonts w:ascii="Consolas" w:hAnsi="Consolas" w:cs="Consolas"/>
-          <w:color w:val="000000"/>
-          <w:sz w:val="19"/>
-          <w:szCs w:val="19"/>
-        </w:rPr>
-        <w:t xml:space="preserve"> int1 = 1;</w:t>
-      </w:r>
-    </w:p>
-    <w:p>
-      <w:pPr>
-        <w:autoSpaceDE w:val="0"/>
-        <w:autoSpaceDN w:val="0"/>
-        <w:adjustRightInd w:val="0"/>
-        <w:rPr>
-          <w:rFonts w:ascii="Consolas" w:hAnsi="Consolas" w:cs="Consolas"/>
-          <w:color w:val="000000"/>
-          <w:sz w:val="19"/>
-          <w:szCs w:val="19"/>
-        </w:rPr>
-      </w:pPr>
-      <w:r>
-        <w:rPr>
-          <w:rFonts w:ascii="Consolas" w:hAnsi="Consolas" w:cs="Consolas"/>
-          <w:color w:val="000000"/>
-          <w:sz w:val="19"/>
-          <w:szCs w:val="19"/>
-        </w:rPr>
-        <w:t xml:space="preserve">            </w:t>
-      </w:r>
-      <w:r>
-        <w:rPr>
-          <w:rFonts w:ascii="Consolas" w:hAnsi="Consolas" w:cs="Consolas"/>
-          <w:color w:val="0000FF"/>
-          <w:sz w:val="19"/>
-          <w:szCs w:val="19"/>
-        </w:rPr>
-        <w:t>int</w:t>
-      </w:r>
-      <w:r>
-        <w:rPr>
-          <w:rFonts w:ascii="Consolas" w:hAnsi="Consolas" w:cs="Consolas"/>
-          <w:color w:val="000000"/>
-          <w:sz w:val="19"/>
-          <w:szCs w:val="19"/>
-        </w:rPr>
-        <w:t xml:space="preserve"> int2 = 2;</w:t>
-      </w:r>
-    </w:p>
-    <w:p>
-      <w:pPr>
-        <w:autoSpaceDE w:val="0"/>
-        <w:autoSpaceDN w:val="0"/>
-        <w:adjustRightInd w:val="0"/>
-        <w:rPr>
-          <w:rFonts w:ascii="Consolas" w:hAnsi="Consolas" w:cs="Consolas"/>
-          <w:color w:val="000000"/>
-          <w:sz w:val="19"/>
-          <w:szCs w:val="19"/>
-        </w:rPr>
-      </w:pPr>
-      <w:r>
-        <w:rPr>
-          <w:rFonts w:ascii="Consolas" w:hAnsi="Consolas" w:cs="Consolas"/>
-          <w:color w:val="000000"/>
-          <w:sz w:val="19"/>
-          <w:szCs w:val="19"/>
-        </w:rPr>
-        <w:t xml:space="preserve">            </w:t>
-      </w:r>
-      <w:r>
-        <w:rPr>
-          <w:rFonts w:ascii="Consolas" w:hAnsi="Consolas" w:cs="Consolas"/>
-          <w:color w:val="0000FF"/>
-          <w:sz w:val="19"/>
-          <w:szCs w:val="19"/>
-        </w:rPr>
-        <w:t>int</w:t>
-      </w:r>
-      <w:r>
-        <w:rPr>
-          <w:rFonts w:ascii="Consolas" w:hAnsi="Consolas" w:cs="Consolas"/>
-          <w:color w:val="000000"/>
-          <w:sz w:val="19"/>
-          <w:szCs w:val="19"/>
-        </w:rPr>
-        <w:t xml:space="preserve"> int3 = 3;</w:t>
-      </w:r>
-    </w:p>
-    <w:p>
-      <w:pPr>
-        <w:autoSpaceDE w:val="0"/>
-        <w:autoSpaceDN w:val="0"/>
-        <w:adjustRightInd w:val="0"/>
-        <w:rPr>
-          <w:rFonts w:ascii="Consolas" w:hAnsi="Consolas" w:cs="Consolas"/>
-          <w:color w:val="000000"/>
-          <w:sz w:val="19"/>
-          <w:szCs w:val="19"/>
-        </w:rPr>
-      </w:pPr>
-      <w:r>
-        <w:rPr>
-          <w:rFonts w:ascii="Consolas" w:hAnsi="Consolas" w:cs="Consolas"/>
-          <w:color w:val="000000"/>
-          <w:sz w:val="19"/>
-          <w:szCs w:val="19"/>
-        </w:rPr>
-        <w:t xml:space="preserve">            </w:t>
-      </w:r>
-      <w:r>
-        <w:rPr>
-          <w:rFonts w:ascii="Consolas" w:hAnsi="Consolas" w:cs="Consolas"/>
-          <w:color w:val="0000FF"/>
-          <w:sz w:val="19"/>
-          <w:szCs w:val="19"/>
-        </w:rPr>
-        <w:t>int</w:t>
-      </w:r>
-      <w:r>
-        <w:rPr>
-          <w:rFonts w:ascii="Consolas" w:hAnsi="Consolas" w:cs="Consolas"/>
-          <w:color w:val="000000"/>
-          <w:sz w:val="19"/>
-          <w:szCs w:val="19"/>
-        </w:rPr>
-        <w:t xml:space="preserve"> int4 = 2;</w:t>
-      </w:r>
-    </w:p>
-    <w:p>
-      <w:pPr>
-        <w:autoSpaceDE w:val="0"/>
-        <w:autoSpaceDN w:val="0"/>
-        <w:adjustRightInd w:val="0"/>
-        <w:rPr>
-          <w:rFonts w:ascii="Consolas" w:hAnsi="Consolas" w:cs="Consolas"/>
-          <w:color w:val="000000"/>
-          <w:sz w:val="19"/>
-          <w:szCs w:val="19"/>
-        </w:rPr>
-      </w:pPr>
-      <w:r>
-        <w:rPr>
-          <w:rFonts w:ascii="Consolas" w:hAnsi="Consolas" w:cs="Consolas"/>
-          <w:color w:val="000000"/>
-          <w:sz w:val="19"/>
-          <w:szCs w:val="19"/>
-        </w:rPr>
-        <w:t xml:space="preserve">            </w:t>
-      </w:r>
-      <w:r>
-        <w:rPr>
-          <w:rFonts w:ascii="Consolas" w:hAnsi="Consolas" w:cs="Consolas"/>
-          <w:color w:val="0000FF"/>
-          <w:sz w:val="19"/>
-          <w:szCs w:val="19"/>
-        </w:rPr>
-        <w:t>int</w:t>
-      </w:r>
-      <w:r>
-        <w:rPr>
-          <w:rFonts w:ascii="Consolas" w:hAnsi="Consolas" w:cs="Consolas"/>
-          <w:color w:val="000000"/>
-          <w:sz w:val="19"/>
-          <w:szCs w:val="19"/>
-        </w:rPr>
-        <w:t xml:space="preserve"> int5 = 2;</w:t>
-      </w:r>
-    </w:p>
-    <w:p>
-      <w:pPr>
-        <w:autoSpaceDE w:val="0"/>
-        <w:autoSpaceDN w:val="0"/>
-        <w:adjustRightInd w:val="0"/>
-        <w:rPr>
-          <w:rFonts w:ascii="Consolas" w:hAnsi="Consolas" w:cs="Consolas"/>
-          <w:color w:val="000000"/>
-          <w:sz w:val="19"/>
-          <w:szCs w:val="19"/>
-        </w:rPr>
-      </w:pPr>
-      <w:r>
-        <w:rPr>
-          <w:rFonts w:ascii="Consolas" w:hAnsi="Consolas" w:cs="Consolas"/>
-          <w:color w:val="000000"/>
-          <w:sz w:val="19"/>
-          <w:szCs w:val="19"/>
-        </w:rPr>
-        <w:t xml:space="preserve">            </w:t>
-      </w:r>
-      <w:r>
-        <w:rPr>
-          <w:rFonts w:ascii="Consolas" w:hAnsi="Consolas" w:cs="Consolas"/>
-          <w:color w:val="0000FF"/>
-          <w:sz w:val="19"/>
-          <w:szCs w:val="19"/>
-        </w:rPr>
-        <w:t>int</w:t>
-      </w:r>
-      <w:r>
-        <w:rPr>
-          <w:rFonts w:ascii="Consolas" w:hAnsi="Consolas" w:cs="Consolas"/>
-          <w:color w:val="000000"/>
-          <w:sz w:val="19"/>
-          <w:szCs w:val="19"/>
-        </w:rPr>
-        <w:t xml:space="preserve"> int6 = 3;</w:t>
-      </w:r>
-    </w:p>
-    <w:p>
-      <w:pPr>
-        <w:autoSpaceDE w:val="0"/>
-        <w:autoSpaceDN w:val="0"/>
-        <w:adjustRightInd w:val="0"/>
-        <w:rPr>
-          <w:rFonts w:ascii="Consolas" w:hAnsi="Consolas" w:cs="Consolas"/>
-          <w:color w:val="000000"/>
-          <w:sz w:val="19"/>
-          <w:szCs w:val="19"/>
-        </w:rPr>
-      </w:pPr>
-    </w:p>
-    <w:p>
-      <w:pPr>
-        <w:autoSpaceDE w:val="0"/>
-        <w:autoSpaceDN w:val="0"/>
-        <w:adjustRightInd w:val="0"/>
-        <w:rPr>
-          <w:rFonts w:ascii="Consolas" w:hAnsi="Consolas" w:cs="Consolas"/>
-          <w:color w:val="000000"/>
-          <w:sz w:val="19"/>
-          <w:szCs w:val="19"/>
-        </w:rPr>
-      </w:pPr>
-      <w:r>
-        <w:rPr>
-          <w:rFonts w:ascii="Consolas" w:hAnsi="Consolas" w:cs="Consolas"/>
-          <w:color w:val="000000"/>
-          <w:sz w:val="19"/>
-          <w:szCs w:val="19"/>
-        </w:rPr>
-        <w:t xml:space="preserve">            </w:t>
-      </w:r>
-      <w:r>
-        <w:rPr>
-          <w:rFonts w:ascii="Consolas" w:hAnsi="Consolas" w:cs="Consolas"/>
           <w:color w:val="008000"/>
           <w:sz w:val="19"/>
           <w:szCs w:val="19"/>
         </w:rPr>
-        <w:t>//act</w:t>
-      </w:r>
-    </w:p>
-    <w:p>
-      <w:pPr>
-        <w:autoSpaceDE w:val="0"/>
-        <w:autoSpaceDN w:val="0"/>
-        <w:adjustRightInd w:val="0"/>
-        <w:rPr>
-          <w:rFonts w:ascii="Consolas" w:hAnsi="Consolas" w:cs="Consolas"/>
-          <w:color w:val="000000"/>
-          <w:sz w:val="19"/>
-          <w:szCs w:val="19"/>
-        </w:rPr>
-      </w:pPr>
-      <w:r>
-        <w:rPr>
-          <w:rFonts w:ascii="Consolas" w:hAnsi="Consolas" w:cs="Consolas"/>
-          <w:color w:val="000000"/>
-          <w:sz w:val="19"/>
-          <w:szCs w:val="19"/>
-        </w:rPr>
-        <w:t xml:space="preserve">            list1.Add(int1);</w:t>
-      </w:r>
-    </w:p>
-    <w:p>
-      <w:pPr>
-        <w:autoSpaceDE w:val="0"/>
-        <w:autoSpaceDN w:val="0"/>
-        <w:adjustRightInd w:val="0"/>
-        <w:rPr>
-          <w:rFonts w:ascii="Consolas" w:hAnsi="Consolas" w:cs="Consolas"/>
-          <w:color w:val="000000"/>
-          <w:sz w:val="19"/>
-          <w:szCs w:val="19"/>
-        </w:rPr>
-      </w:pPr>
-      <w:r>
-        <w:rPr>
-          <w:rFonts w:ascii="Consolas" w:hAnsi="Consolas" w:cs="Consolas"/>
-          <w:color w:val="000000"/>
-          <w:sz w:val="19"/>
-          <w:szCs w:val="19"/>
-        </w:rPr>
-        <w:t xml:space="preserve">            list1.Add(int2);</w:t>
-      </w:r>
-    </w:p>
-    <w:p>
-      <w:pPr>
-        <w:autoSpaceDE w:val="0"/>
-        <w:autoSpaceDN w:val="0"/>
-        <w:adjustRightInd w:val="0"/>
-        <w:rPr>
-          <w:rFonts w:ascii="Consolas" w:hAnsi="Consolas" w:cs="Consolas"/>
-          <w:color w:val="000000"/>
-          <w:sz w:val="19"/>
-          <w:szCs w:val="19"/>
-        </w:rPr>
-      </w:pPr>
-      <w:r>
-        <w:rPr>
-          <w:rFonts w:ascii="Consolas" w:hAnsi="Consolas" w:cs="Consolas"/>
-          <w:color w:val="000000"/>
-          <w:sz w:val="19"/>
-          <w:szCs w:val="19"/>
-        </w:rPr>
-        <w:t xml:space="preserve">            list1.Add(int3);</w:t>
-      </w:r>
-    </w:p>
-    <w:p>
-      <w:pPr>
-        <w:autoSpaceDE w:val="0"/>
-        <w:autoSpaceDN w:val="0"/>
-        <w:adjustRightInd w:val="0"/>
-        <w:rPr>
-          <w:rFonts w:ascii="Consolas" w:hAnsi="Consolas" w:cs="Consolas"/>
-          <w:color w:val="000000"/>
-          <w:sz w:val="19"/>
-          <w:szCs w:val="19"/>
-        </w:rPr>
-      </w:pPr>
-      <w:r>
-        <w:rPr>
-          <w:rFonts w:ascii="Consolas" w:hAnsi="Consolas" w:cs="Consolas"/>
-          <w:color w:val="000000"/>
-          <w:sz w:val="19"/>
-          <w:szCs w:val="19"/>
-        </w:rPr>
-        <w:t xml:space="preserve">            list2.Add(int4);</w:t>
-      </w:r>
-    </w:p>
-    <w:p>
-      <w:pPr>
-        <w:autoSpaceDE w:val="0"/>
-        <w:autoSpaceDN w:val="0"/>
-        <w:adjustRightInd w:val="0"/>
-        <w:rPr>
-          <w:rFonts w:ascii="Consolas" w:hAnsi="Consolas" w:cs="Consolas"/>
-          <w:color w:val="000000"/>
-          <w:sz w:val="19"/>
-          <w:szCs w:val="19"/>
-        </w:rPr>
-      </w:pPr>
-      <w:r>
-        <w:rPr>
-          <w:rFonts w:ascii="Consolas" w:hAnsi="Consolas" w:cs="Consolas"/>
-          <w:color w:val="000000"/>
-          <w:sz w:val="19"/>
-          <w:szCs w:val="19"/>
-        </w:rPr>
-        <w:t xml:space="preserve">            list2.Add(int5);</w:t>
-      </w:r>
-    </w:p>
-    <w:p>
-      <w:pPr>
-        <w:autoSpaceDE w:val="0"/>
-        <w:autoSpaceDN w:val="0"/>
-        <w:adjustRightInd w:val="0"/>
-        <w:rPr>
-          <w:rFonts w:ascii="Consolas" w:hAnsi="Consolas" w:cs="Consolas"/>
-          <w:color w:val="000000"/>
-          <w:sz w:val="19"/>
-          <w:szCs w:val="19"/>
-        </w:rPr>
-      </w:pPr>
-      <w:r>
-        <w:rPr>
-          <w:rFonts w:ascii="Consolas" w:hAnsi="Consolas" w:cs="Consolas"/>
-          <w:color w:val="000000"/>
-          <w:sz w:val="19"/>
-          <w:szCs w:val="19"/>
-        </w:rPr>
-        <w:t xml:space="preserve">            list2.Add(int6);</w:t>
-      </w:r>
-    </w:p>
-    <w:p>
-      <w:pPr>
-        <w:autoSpaceDE w:val="0"/>
-        <w:autoSpaceDN w:val="0"/>
-        <w:adjustRightInd w:val="0"/>
-        <w:rPr>
-          <w:rFonts w:ascii="Consolas" w:hAnsi="Consolas" w:cs="Consolas"/>
-          <w:color w:val="000000"/>
-          <w:sz w:val="19"/>
-          <w:szCs w:val="19"/>
-        </w:rPr>
-      </w:pPr>
-    </w:p>
-    <w:p>
-      <w:pPr>
-        <w:autoSpaceDE w:val="0"/>
-        <w:autoSpaceDN w:val="0"/>
-        <w:adjustRightInd w:val="0"/>
-        <w:rPr>
-          <w:rFonts w:ascii="Consolas" w:hAnsi="Consolas" w:cs="Consolas"/>
-          <w:color w:val="000000"/>
-          <w:sz w:val="19"/>
-          <w:szCs w:val="19"/>
-        </w:rPr>
-      </w:pPr>
-      <w:r>
-        <w:rPr>
-          <w:rFonts w:ascii="Consolas" w:hAnsi="Consolas" w:cs="Consolas"/>
-          <w:color w:val="000000"/>
-          <w:sz w:val="19"/>
-          <w:szCs w:val="19"/>
-        </w:rPr>
-        <w:t xml:space="preserve">            CustomList&lt;</w:t>
-      </w:r>
-      <w:r>
-        <w:rPr>
-          <w:rFonts w:ascii="Consolas" w:hAnsi="Consolas" w:cs="Consolas"/>
-          <w:color w:val="0000FF"/>
-          <w:sz w:val="19"/>
-          <w:szCs w:val="19"/>
-        </w:rPr>
-        <w:t>int</w:t>
-      </w:r>
-      <w:r>
-        <w:rPr>
-          <w:rFonts w:ascii="Consolas" w:hAnsi="Consolas" w:cs="Consolas"/>
-          <w:color w:val="000000"/>
-          <w:sz w:val="19"/>
-          <w:szCs w:val="19"/>
-        </w:rPr>
-        <w:t>&gt; actual = (list1 - list2);</w:t>
-      </w:r>
-    </w:p>
-    <w:p>
-      <w:pPr>
-        <w:autoSpaceDE w:val="0"/>
-        <w:autoSpaceDN w:val="0"/>
-        <w:adjustRightInd w:val="0"/>
-        <w:rPr>
-          <w:rFonts w:ascii="Consolas" w:hAnsi="Consolas" w:cs="Consolas"/>
-          <w:color w:val="000000"/>
-          <w:sz w:val="19"/>
-          <w:szCs w:val="19"/>
-        </w:rPr>
-      </w:pPr>
-    </w:p>
-    <w:p>
-      <w:pPr>
-        <w:autoSpaceDE w:val="0"/>
-        <w:autoSpaceDN w:val="0"/>
-        <w:adjustRightInd w:val="0"/>
-        <w:rPr>
-          <w:rFonts w:ascii="Consolas" w:hAnsi="Consolas" w:cs="Consolas"/>
-          <w:color w:val="000000"/>
-          <w:sz w:val="19"/>
-          <w:szCs w:val="19"/>
-        </w:rPr>
-      </w:pPr>
-      <w:r>
-        <w:rPr>
-          <w:rFonts w:ascii="Consolas" w:hAnsi="Consolas" w:cs="Consolas"/>
-          <w:color w:val="000000"/>
-          <w:sz w:val="19"/>
-          <w:szCs w:val="19"/>
-        </w:rPr>
-        <w:t xml:space="preserve">            </w:t>
-      </w:r>
-      <w:r>
-        <w:rPr>
-          <w:rFonts w:ascii="Consolas" w:hAnsi="Consolas" w:cs="Consolas"/>
-          <w:color w:val="008000"/>
-          <w:sz w:val="19"/>
-          <w:szCs w:val="19"/>
-        </w:rPr>
         <w:t>//assert</w:t>
       </w:r>
     </w:p>
@@ -2032,27 +1999,7 @@
           <w:sz w:val="19"/>
           <w:szCs w:val="19"/>
         </w:rPr>
-        <w:t xml:space="preserve">            Assert.AreEqual(expected, </w:t>
-      </w:r>
-      <w:proofErr w:type="gramStart"/>
-      <w:r>
-        <w:rPr>
-          <w:rFonts w:ascii="Consolas" w:hAnsi="Consolas" w:cs="Consolas"/>
-          <w:color w:val="000000"/>
-          <w:sz w:val="19"/>
-          <w:szCs w:val="19"/>
-        </w:rPr>
-        <w:t>actual.ToString</w:t>
-      </w:r>
-      <w:proofErr w:type="gramEnd"/>
-      <w:r>
-        <w:rPr>
-          <w:rFonts w:ascii="Consolas" w:hAnsi="Consolas" w:cs="Consolas"/>
-          <w:color w:val="000000"/>
-          <w:sz w:val="19"/>
-          <w:szCs w:val="19"/>
-        </w:rPr>
-        <w:t>());</w:t>
+        <w:t xml:space="preserve">            Assert.AreEqual(expected, actual.ToString());</w:t>
       </w:r>
     </w:p>
     <w:p>
@@ -2388,7 +2335,7 @@
         <w:rFonts w:ascii="Symbol" w:hAnsi="Symbol" w:hint="default"/>
       </w:rPr>
     </w:lvl>
-    <w:lvl w:ilvl="1" w:tplc="04090003" w:tentative="1">
+    <w:lvl w:ilvl="1" w:tplc="04090003">
       <w:start w:val="1"/>
       <w:numFmt w:val="bullet"/>
       <w:lvlText w:val="o"/>
@@ -3465,7 +3412,7 @@
 </file>
 
 <file path=customXml/itemProps1.xml><?xml version="1.0" encoding="utf-8"?>
-<ds:datastoreItem xmlns:ds="http://schemas.openxmlformats.org/officeDocument/2006/customXml" ds:itemID="{37C6EC70-9C88-A348-BC95-2E556B1B3E16}">
+<ds:datastoreItem xmlns:ds="http://schemas.openxmlformats.org/officeDocument/2006/customXml" ds:itemID="{1E2BBF64-ACD7-FA4A-B629-F2A60425A8CA}">
   <ds:schemaRefs>
     <ds:schemaRef ds:uri="http://schemas.openxmlformats.org/officeDocument/2006/bibliography"/>
   </ds:schemaRefs>

</xml_diff>